<commit_message>
Wrote up goal for the user specification
</commit_message>
<xml_diff>
--- a/design/User specification.docx
+++ b/design/User specification.docx
@@ -190,7 +190,9 @@
               <w:tab w:val="right" w:leader="dot" w:pos="9016"/>
             </w:tabs>
             <w:rPr>
+              <w:rFonts w:eastAsiaTheme="minorEastAsia"/>
               <w:noProof/>
+              <w:lang w:eastAsia="en-NZ"/>
             </w:rPr>
           </w:pPr>
           <w:r>
@@ -202,7 +204,7 @@
           <w:r>
             <w:fldChar w:fldCharType="separate"/>
           </w:r>
-          <w:hyperlink w:anchor="_Toc208933437" w:history="1">
+          <w:hyperlink w:anchor="_Toc209089085" w:history="1">
             <w:r>
               <w:rPr>
                 <w:rStyle w:val="Hyperlink"/>
@@ -229,7 +231,7 @@
                 <w:noProof/>
                 <w:webHidden/>
               </w:rPr>
-              <w:instrText xml:space="preserve"> PAGEREF _Toc208933437 \h </w:instrText>
+              <w:instrText xml:space="preserve"> PAGEREF _Toc209089085 \h </w:instrText>
             </w:r>
             <w:r>
               <w:rPr>
@@ -267,10 +269,12 @@
               <w:tab w:val="right" w:leader="dot" w:pos="9016"/>
             </w:tabs>
             <w:rPr>
+              <w:rFonts w:eastAsiaTheme="minorEastAsia"/>
               <w:noProof/>
+              <w:lang w:eastAsia="en-NZ"/>
             </w:rPr>
           </w:pPr>
-          <w:hyperlink w:anchor="_Toc208933438" w:history="1">
+          <w:hyperlink w:anchor="_Toc209089086" w:history="1">
             <w:r>
               <w:rPr>
                 <w:rStyle w:val="Hyperlink"/>
@@ -297,7 +301,7 @@
                 <w:noProof/>
                 <w:webHidden/>
               </w:rPr>
-              <w:instrText xml:space="preserve"> PAGEREF _Toc208933438 \h </w:instrText>
+              <w:instrText xml:space="preserve"> PAGEREF _Toc209089086 \h </w:instrText>
             </w:r>
             <w:r>
               <w:rPr>
@@ -335,10 +339,12 @@
               <w:tab w:val="right" w:leader="dot" w:pos="9016"/>
             </w:tabs>
             <w:rPr>
+              <w:rFonts w:eastAsiaTheme="minorEastAsia"/>
               <w:noProof/>
+              <w:lang w:eastAsia="en-NZ"/>
             </w:rPr>
           </w:pPr>
-          <w:hyperlink w:anchor="_Toc208933439" w:history="1">
+          <w:hyperlink w:anchor="_Toc209089087" w:history="1">
             <w:r>
               <w:rPr>
                 <w:rStyle w:val="Hyperlink"/>
@@ -365,7 +371,7 @@
                 <w:noProof/>
                 <w:webHidden/>
               </w:rPr>
-              <w:instrText xml:space="preserve"> PAGEREF _Toc208933439 \h </w:instrText>
+              <w:instrText xml:space="preserve"> PAGEREF _Toc209089087 \h </w:instrText>
             </w:r>
             <w:r>
               <w:rPr>
@@ -403,10 +409,12 @@
               <w:tab w:val="right" w:leader="dot" w:pos="9016"/>
             </w:tabs>
             <w:rPr>
+              <w:rFonts w:eastAsiaTheme="minorEastAsia"/>
               <w:noProof/>
+              <w:lang w:eastAsia="en-NZ"/>
             </w:rPr>
           </w:pPr>
-          <w:hyperlink w:anchor="_Toc208933440" w:history="1">
+          <w:hyperlink w:anchor="_Toc209089088" w:history="1">
             <w:r>
               <w:rPr>
                 <w:rStyle w:val="Hyperlink"/>
@@ -433,7 +441,7 @@
                 <w:noProof/>
                 <w:webHidden/>
               </w:rPr>
-              <w:instrText xml:space="preserve"> PAGEREF _Toc208933440 \h </w:instrText>
+              <w:instrText xml:space="preserve"> PAGEREF _Toc209089088 \h </w:instrText>
             </w:r>
             <w:r>
               <w:rPr>
@@ -453,7 +461,7 @@
                 <w:noProof/>
                 <w:webHidden/>
               </w:rPr>
-              <w:t>2</w:t>
+              <w:t>3</w:t>
             </w:r>
             <w:r>
               <w:rPr>
@@ -471,10 +479,12 @@
               <w:tab w:val="right" w:leader="dot" w:pos="9016"/>
             </w:tabs>
             <w:rPr>
+              <w:rFonts w:eastAsiaTheme="minorEastAsia"/>
               <w:noProof/>
+              <w:lang w:eastAsia="en-NZ"/>
             </w:rPr>
           </w:pPr>
-          <w:hyperlink w:anchor="_Toc208933441" w:history="1">
+          <w:hyperlink w:anchor="_Toc209089089" w:history="1">
             <w:r>
               <w:rPr>
                 <w:rStyle w:val="Hyperlink"/>
@@ -501,7 +511,7 @@
                 <w:noProof/>
                 <w:webHidden/>
               </w:rPr>
-              <w:instrText xml:space="preserve"> PAGEREF _Toc208933441 \h </w:instrText>
+              <w:instrText xml:space="preserve"> PAGEREF _Toc209089089 \h </w:instrText>
             </w:r>
             <w:r>
               <w:rPr>
@@ -521,7 +531,7 @@
                 <w:noProof/>
                 <w:webHidden/>
               </w:rPr>
-              <w:t>2</w:t>
+              <w:t>3</w:t>
             </w:r>
             <w:r>
               <w:rPr>
@@ -539,10 +549,12 @@
               <w:tab w:val="right" w:leader="dot" w:pos="9016"/>
             </w:tabs>
             <w:rPr>
+              <w:rFonts w:eastAsiaTheme="minorEastAsia"/>
               <w:noProof/>
+              <w:lang w:eastAsia="en-NZ"/>
             </w:rPr>
           </w:pPr>
-          <w:hyperlink w:anchor="_Toc208933442" w:history="1">
+          <w:hyperlink w:anchor="_Toc209089090" w:history="1">
             <w:r>
               <w:rPr>
                 <w:rStyle w:val="Hyperlink"/>
@@ -569,7 +581,7 @@
                 <w:noProof/>
                 <w:webHidden/>
               </w:rPr>
-              <w:instrText xml:space="preserve"> PAGEREF _Toc208933442 \h </w:instrText>
+              <w:instrText xml:space="preserve"> PAGEREF _Toc209089090 \h </w:instrText>
             </w:r>
             <w:r>
               <w:rPr>
@@ -589,7 +601,7 @@
                 <w:noProof/>
                 <w:webHidden/>
               </w:rPr>
-              <w:t>3</w:t>
+              <w:t>4</w:t>
             </w:r>
             <w:r>
               <w:rPr>
@@ -607,10 +619,12 @@
               <w:tab w:val="right" w:leader="dot" w:pos="9016"/>
             </w:tabs>
             <w:rPr>
+              <w:rFonts w:eastAsiaTheme="minorEastAsia"/>
               <w:noProof/>
+              <w:lang w:eastAsia="en-NZ"/>
             </w:rPr>
           </w:pPr>
-          <w:hyperlink w:anchor="_Toc208933443" w:history="1">
+          <w:hyperlink w:anchor="_Toc209089091" w:history="1">
             <w:r>
               <w:rPr>
                 <w:rStyle w:val="Hyperlink"/>
@@ -637,7 +651,7 @@
                 <w:noProof/>
                 <w:webHidden/>
               </w:rPr>
-              <w:instrText xml:space="preserve"> PAGEREF _Toc208933443 \h </w:instrText>
+              <w:instrText xml:space="preserve"> PAGEREF _Toc209089091 \h </w:instrText>
             </w:r>
             <w:r>
               <w:rPr>
@@ -657,7 +671,7 @@
                 <w:noProof/>
                 <w:webHidden/>
               </w:rPr>
-              <w:t>3</w:t>
+              <w:t>4</w:t>
             </w:r>
             <w:r>
               <w:rPr>
@@ -675,10 +689,12 @@
               <w:tab w:val="right" w:leader="dot" w:pos="9016"/>
             </w:tabs>
             <w:rPr>
+              <w:rFonts w:eastAsiaTheme="minorEastAsia"/>
               <w:noProof/>
+              <w:lang w:eastAsia="en-NZ"/>
             </w:rPr>
           </w:pPr>
-          <w:hyperlink w:anchor="_Toc208933444" w:history="1">
+          <w:hyperlink w:anchor="_Toc209089092" w:history="1">
             <w:r>
               <w:rPr>
                 <w:rStyle w:val="Hyperlink"/>
@@ -705,7 +721,7 @@
                 <w:noProof/>
                 <w:webHidden/>
               </w:rPr>
-              <w:instrText xml:space="preserve"> PAGEREF _Toc208933444 \h </w:instrText>
+              <w:instrText xml:space="preserve"> PAGEREF _Toc209089092 \h </w:instrText>
             </w:r>
             <w:r>
               <w:rPr>
@@ -725,7 +741,7 @@
                 <w:noProof/>
                 <w:webHidden/>
               </w:rPr>
-              <w:t>3</w:t>
+              <w:t>4</w:t>
             </w:r>
             <w:r>
               <w:rPr>
@@ -747,7 +763,7 @@
       <w:pPr>
         <w:pStyle w:val="Heading1"/>
       </w:pPr>
-      <w:bookmarkStart w:id="0" w:name="_Toc208933437"/>
+      <w:bookmarkStart w:id="0" w:name="_Toc209089085"/>
       <w:r>
         <w:t>Disclaimer</w:t>
       </w:r>
@@ -763,7 +779,7 @@
       <w:pPr>
         <w:pStyle w:val="Heading1"/>
       </w:pPr>
-      <w:bookmarkStart w:id="1" w:name="_Toc208933438"/>
+      <w:bookmarkStart w:id="1" w:name="_Toc209089086"/>
       <w:r>
         <w:t>Goal</w:t>
       </w:r>
@@ -771,24 +787,179 @@
     </w:p>
     <w:p>
       <w:r>
-        <w:t>The goal of Apollo is to provide engineers / designers with a tool that allows them to evaluate, optimize and change new and existing designs  to deliver better performance.</w:t>
-      </w:r>
-    </w:p>
-    <w:p/>
-    <w:p>
-      <w:r>
-        <w:t xml:space="preserve">The tool should allow easy setup and processing of the problem solution. </w:t>
-      </w:r>
-    </w:p>
-    <w:p/>
-    <w:p>
-      <w:r>
-        <w:t xml:space="preserve">Apollo will provide a way to run simulations of different physical situations based on the design geometry. </w:t>
-      </w:r>
-      <w:r>
-        <w:t>Simulations can be run with a single physical domain in mind or with a combination of multiple domains.</w:t>
-      </w:r>
-    </w:p>
+        <w:t xml:space="preserve">The goal of Apollo is to </w:t>
+      </w:r>
+      <w:r>
+        <w:t>provide engineers and designers with the capability to evaluate</w:t>
+      </w:r>
+      <w:r>
+        <w:t xml:space="preserve"> and change</w:t>
+      </w:r>
+      <w:r>
+        <w:t xml:space="preserve"> the </w:t>
+      </w:r>
+      <w:r>
+        <w:t>behaviour</w:t>
+      </w:r>
+      <w:r>
+        <w:t xml:space="preserve"> of geometry based designs / objects</w:t>
+      </w:r>
+      <w:r>
+        <w:t xml:space="preserve"> in different physical situations</w:t>
+      </w:r>
+      <w:r>
+        <w:t>. Apollo achieves this goal by allowing users to perform different experiments on a design. These experiments</w:t>
+      </w:r>
+      <w:r>
+        <w:t xml:space="preserve"> of one or more physical models</w:t>
+      </w:r>
+      <w:r>
+        <w:t xml:space="preserve"> can be virtual (i.e. simulations)</w:t>
+      </w:r>
+      <w:r>
+        <w:t xml:space="preserve"> experiments which Apollo executes</w:t>
+      </w:r>
+      <w:r>
+        <w:t xml:space="preserve"> or real experiments for which Apollo</w:t>
+      </w:r>
+      <w:r>
+        <w:t xml:space="preserve"> simply</w:t>
+      </w:r>
+      <w:r>
+        <w:t xml:space="preserve"> stores and processes the data. </w:t>
+      </w:r>
+    </w:p>
+    <w:p/>
+    <w:p>
+      <w:pPr>
+        <w:pStyle w:val="Heading1"/>
+      </w:pPr>
+      <w:bookmarkStart w:id="2" w:name="_Toc209089087"/>
+      <w:r>
+        <w:t>Introduction</w:t>
+      </w:r>
+      <w:bookmarkEnd w:id="2"/>
+    </w:p>
+    <w:p/>
+    <w:p/>
+    <w:p>
+      <w:pPr>
+        <w:pStyle w:val="ListParagraph"/>
+        <w:numPr>
+          <w:ilvl w:val="0"/>
+          <w:numId w:val="4"/>
+        </w:numPr>
+      </w:pPr>
+      <w:r>
+        <w:t>Apollo is aimed at engineers, designers, architects etc. Pretty much anybody who will want to evaluate the performance of geometry based designs / objects.</w:t>
+      </w:r>
+    </w:p>
+    <w:p>
+      <w:pPr>
+        <w:pStyle w:val="ListParagraph"/>
+        <w:numPr>
+          <w:ilvl w:val="0"/>
+          <w:numId w:val="4"/>
+        </w:numPr>
+      </w:pPr>
+      <w:r>
+        <w:t>Apollo then allows users to perform different experiments on a design. These experiments can be virtual (i.e. simulations) or real experiments for which Apollo stores and processes the data.</w:t>
+      </w:r>
+      <w:r>
+        <w:t xml:space="preserve"> The virtual experiments can be based on one or more physical models.</w:t>
+      </w:r>
+    </w:p>
+    <w:p>
+      <w:pPr>
+        <w:pStyle w:val="ListParagraph"/>
+        <w:numPr>
+          <w:ilvl w:val="0"/>
+          <w:numId w:val="4"/>
+        </w:numPr>
+      </w:pPr>
+      <w:r>
+        <w:t>Data from an experiment can be compared with data from other experiments based on the same geometry. Apollo should be able to highlight the differences and indicate where these differences were found and which experiment was responsible for the differences.</w:t>
+      </w:r>
+    </w:p>
+    <w:p>
+      <w:pPr>
+        <w:pStyle w:val="ListParagraph"/>
+        <w:numPr>
+          <w:ilvl w:val="0"/>
+          <w:numId w:val="4"/>
+        </w:numPr>
+      </w:pPr>
+      <w:r>
+        <w:t>When users modify the original geometry Apollo should be able to update the virtual experiments and show the differences in results with the original geometry.</w:t>
+      </w:r>
+    </w:p>
+    <w:p>
+      <w:pPr>
+        <w:pStyle w:val="ListParagraph"/>
+        <w:numPr>
+          <w:ilvl w:val="0"/>
+          <w:numId w:val="4"/>
+        </w:numPr>
+      </w:pPr>
+      <w:r>
+        <w:lastRenderedPageBreak/>
+        <w:t xml:space="preserve">Users can </w:t>
+      </w:r>
+      <w:r>
+        <w:t>provide Apollo with physical and geometric</w:t>
+      </w:r>
+      <w:r>
+        <w:t xml:space="preserve"> situations in which they are interested. Apollo will then be able to provide the user with the behaviour of the geometry in these situations.</w:t>
+      </w:r>
+    </w:p>
+    <w:p>
+      <w:pPr>
+        <w:pStyle w:val="ListParagraph"/>
+        <w:numPr>
+          <w:ilvl w:val="0"/>
+          <w:numId w:val="4"/>
+        </w:numPr>
+      </w:pPr>
+      <w:r>
+        <w:t>Users can provide Apollo with additional expressions for which they wish to see results. Apollo should be able to process these additional expressions and provide the required data to the user.</w:t>
+      </w:r>
+    </w:p>
+    <w:p>
+      <w:pPr>
+        <w:pStyle w:val="ListParagraph"/>
+        <w:numPr>
+          <w:ilvl w:val="0"/>
+          <w:numId w:val="4"/>
+        </w:numPr>
+      </w:pPr>
+      <w:r>
+        <w:t xml:space="preserve">Users should be able to request that Apollo modifies the </w:t>
+      </w:r>
+      <w:r>
+        <w:t>geometric parameters</w:t>
+      </w:r>
+      <w:r>
+        <w:t xml:space="preserve"> based on certain criteria (robust design, optimization)</w:t>
+      </w:r>
+      <w:r>
+        <w:t xml:space="preserve"> to achieve optimal performance in certain physical situations</w:t>
+      </w:r>
+      <w:r>
+        <w:t>.</w:t>
+      </w:r>
+    </w:p>
+    <w:p/>
+    <w:p/>
+    <w:p/>
+    <w:p>
+      <w:r>
+        <w:t>Apollo</w:t>
+      </w:r>
+      <w:r>
+        <w:t xml:space="preserve"> should allow easy setup and processing of the problem solution. </w:t>
+      </w:r>
+    </w:p>
+    <w:p/>
     <w:p/>
     <w:p>
       <w:r>
@@ -796,653 +967,500 @@
       </w:r>
     </w:p>
     <w:p/>
-    <w:p/>
-    <w:p/>
-    <w:p/>
-    <w:p/>
-    <w:p/>
+    <w:p>
+      <w:r>
+        <w:t>Above all the goals for the system should be to make simple things automatic, normal things simple and complicated things easy. Keep the UI as simple as possible and leak proof, but allow gentle degradation into more complicated scenarios.</w:t>
+      </w:r>
+    </w:p>
     <w:p/>
     <w:p>
       <w:pPr>
         <w:pStyle w:val="Heading1"/>
       </w:pPr>
-      <w:bookmarkStart w:id="2" w:name="_Toc208933439"/>
+      <w:bookmarkStart w:id="3" w:name="_Toc209089088"/>
+      <w:r>
+        <w:t>Use cases</w:t>
+      </w:r>
+      <w:bookmarkEnd w:id="3"/>
+    </w:p>
+    <w:p>
+      <w:r>
+        <w:t>Define the different use cases.</w:t>
+      </w:r>
+    </w:p>
+    <w:p/>
+    <w:p/>
+    <w:p/>
+    <w:p>
+      <w:r>
+        <w:t>The different use cases currently envisioned are:</w:t>
+      </w:r>
+    </w:p>
+    <w:p>
+      <w:pPr>
+        <w:pStyle w:val="ListParagraph"/>
+        <w:numPr>
+          <w:ilvl w:val="0"/>
+          <w:numId w:val="3"/>
+        </w:numPr>
+      </w:pPr>
+      <w:r>
+        <w:t>Robust design</w:t>
+      </w:r>
+    </w:p>
+    <w:p>
+      <w:pPr>
+        <w:pStyle w:val="ListParagraph"/>
+        <w:numPr>
+          <w:ilvl w:val="0"/>
+          <w:numId w:val="3"/>
+        </w:numPr>
+      </w:pPr>
+      <w:r>
+        <w:t>What-if research / design</w:t>
+      </w:r>
+    </w:p>
+    <w:p>
+      <w:pPr>
+        <w:pStyle w:val="ListParagraph"/>
+        <w:numPr>
+          <w:ilvl w:val="0"/>
+          <w:numId w:val="3"/>
+        </w:numPr>
+      </w:pPr>
+      <w:r>
+        <w:t>Optimization of existing or new products</w:t>
+      </w:r>
+    </w:p>
+    <w:p>
+      <w:pPr>
+        <w:pStyle w:val="ListParagraph"/>
+        <w:numPr>
+          <w:ilvl w:val="0"/>
+          <w:numId w:val="3"/>
+        </w:numPr>
+      </w:pPr>
+      <w:r>
+        <w:t>General research</w:t>
+      </w:r>
+    </w:p>
+    <w:p/>
+    <w:p/>
+    <w:p>
+      <w:pPr>
+        <w:pStyle w:val="Heading2"/>
+      </w:pPr>
+      <w:bookmarkStart w:id="4" w:name="_Toc209089089"/>
+      <w:r>
+        <w:t>Robust design</w:t>
+      </w:r>
+      <w:bookmarkEnd w:id="4"/>
+    </w:p>
+    <w:p/>
+    <w:p>
+      <w:pPr>
+        <w:pStyle w:val="ListParagraph"/>
+        <w:numPr>
+          <w:ilvl w:val="0"/>
+          <w:numId w:val="2"/>
+        </w:numPr>
+      </w:pPr>
+      <w:r>
+        <w:t>Design with tolerances (optimal solution with tolerance to change). User is effectively only</w:t>
+      </w:r>
+      <w:r>
+        <w:t xml:space="preserve"> interested in the final result. H</w:t>
+      </w:r>
+      <w:r>
+        <w:t>owever there could be some interest in learning why this solution is the best</w:t>
+      </w:r>
+      <w:r>
+        <w:t xml:space="preserve"> so we may need to store the data</w:t>
+      </w:r>
+      <w:r>
+        <w:t>.</w:t>
+      </w:r>
+    </w:p>
+    <w:p>
+      <w:pPr>
+        <w:pStyle w:val="ListParagraph"/>
+        <w:numPr>
+          <w:ilvl w:val="0"/>
+          <w:numId w:val="2"/>
+        </w:numPr>
+      </w:pPr>
+      <w:r>
+        <w:t>How to approach?</w:t>
+      </w:r>
+      <w:r>
+        <w:t xml:space="preserve"> Which actions will the user take to start a robust design</w:t>
+      </w:r>
+      <w:r>
+        <w:t>?</w:t>
+      </w:r>
+    </w:p>
+    <w:p>
+      <w:pPr>
+        <w:pStyle w:val="ListParagraph"/>
+        <w:numPr>
+          <w:ilvl w:val="0"/>
+          <w:numId w:val="2"/>
+        </w:numPr>
+      </w:pPr>
+      <w:r>
+        <w:t>Iterations in design changes (or is that what-if, regardless we should support this)</w:t>
+      </w:r>
+    </w:p>
+    <w:p>
+      <w:pPr>
+        <w:pStyle w:val="ListParagraph"/>
+        <w:numPr>
+          <w:ilvl w:val="0"/>
+          <w:numId w:val="2"/>
+        </w:numPr>
+      </w:pPr>
+      <w:r>
+        <w:t xml:space="preserve">How to specify the tolerances and </w:t>
+      </w:r>
+      <w:r>
+        <w:t>how to review the results</w:t>
+      </w:r>
+      <w:r>
+        <w:t>?</w:t>
+      </w:r>
+    </w:p>
+    <w:p>
+      <w:pPr>
+        <w:pStyle w:val="ListParagraph"/>
+        <w:numPr>
+          <w:ilvl w:val="0"/>
+          <w:numId w:val="2"/>
+        </w:numPr>
+      </w:pPr>
+      <w:r>
+        <w:t>User might want to ‘butt in’ on the iteration process and control one or more parameters manually, fix their ranges, or even hold them constant.</w:t>
+      </w:r>
+    </w:p>
+    <w:p>
+      <w:pPr>
+        <w:pStyle w:val="ListParagraph"/>
+        <w:numPr>
+          <w:ilvl w:val="0"/>
+          <w:numId w:val="2"/>
+        </w:numPr>
+      </w:pPr>
+      <w:r>
+        <w:t>Should be useable with all different physics models / solvers</w:t>
+      </w:r>
+      <w:r>
+        <w:t xml:space="preserve"> and all combinations of these models.</w:t>
+      </w:r>
+    </w:p>
+    <w:p>
+      <w:pPr>
+        <w:pStyle w:val="ListParagraph"/>
+        <w:numPr>
+          <w:ilvl w:val="0"/>
+          <w:numId w:val="2"/>
+        </w:numPr>
+      </w:pPr>
+      <w:r>
+        <w:t>The final solution should be reached quickly and the results should be accurate. More importantly the accuracy of the solution should be known (i.e. the user should know what the tolerances are on the solution).</w:t>
+      </w:r>
+    </w:p>
+    <w:p/>
+    <w:p>
+      <w:pPr>
+        <w:pStyle w:val="Heading2"/>
+      </w:pPr>
+      <w:bookmarkStart w:id="5" w:name="_Toc209089090"/>
+      <w:r>
+        <w:t>What-if research</w:t>
+      </w:r>
+      <w:bookmarkEnd w:id="5"/>
+    </w:p>
+    <w:p/>
+    <w:p/>
+    <w:p>
+      <w:pPr>
+        <w:pStyle w:val="ListParagraph"/>
+        <w:numPr>
+          <w:ilvl w:val="0"/>
+          <w:numId w:val="2"/>
+        </w:numPr>
+      </w:pPr>
+      <w:r>
+        <w:t>Put a design through different parameter studies to see what the differences are. User is normally only interested in the result, i.e. the influences of the different parameters. Possibly this could lead to an optimisation calculation (leaving out the unimportant parameters)</w:t>
+      </w:r>
+      <w:r>
+        <w:t xml:space="preserve">. </w:t>
+      </w:r>
+    </w:p>
+    <w:p>
+      <w:pPr>
+        <w:pStyle w:val="ListParagraph"/>
+        <w:numPr>
+          <w:ilvl w:val="0"/>
+          <w:numId w:val="2"/>
+        </w:numPr>
+      </w:pPr>
+      <w:r>
+        <w:t>How is this approached? What actions will be taken, what data is expected and should this data be stored?</w:t>
+      </w:r>
+    </w:p>
+    <w:p>
+      <w:pPr>
+        <w:pStyle w:val="ListParagraph"/>
+        <w:numPr>
+          <w:ilvl w:val="0"/>
+          <w:numId w:val="2"/>
+        </w:numPr>
+      </w:pPr>
+      <w:r>
+        <w:t>The user may need / want to specify specific variables to keep track of. Allow addition of new variables with their own calculations.</w:t>
+      </w:r>
+    </w:p>
+    <w:p>
+      <w:pPr>
+        <w:pStyle w:val="ListParagraph"/>
+        <w:numPr>
+          <w:ilvl w:val="0"/>
+          <w:numId w:val="2"/>
+        </w:numPr>
+      </w:pPr>
+      <w:r>
+        <w:t>How will the parameters be specified? How will the parameter range be specified?</w:t>
+      </w:r>
+    </w:p>
+    <w:p>
+      <w:pPr>
+        <w:pStyle w:val="ListParagraph"/>
+        <w:numPr>
+          <w:ilvl w:val="0"/>
+          <w:numId w:val="2"/>
+        </w:numPr>
+      </w:pPr>
+      <w:r>
+        <w:t>How will the results be presented, graphs, tables, 3d surfaces etc.</w:t>
+      </w:r>
+    </w:p>
+    <w:p>
+      <w:pPr>
+        <w:pStyle w:val="ListParagraph"/>
+        <w:numPr>
+          <w:ilvl w:val="0"/>
+          <w:numId w:val="2"/>
+        </w:numPr>
+      </w:pPr>
+      <w:r>
+        <w:t>Do users want to compare their results with others? Experiments, simulations?</w:t>
+      </w:r>
+    </w:p>
+    <w:p>
+      <w:pPr>
+        <w:pStyle w:val="ListParagraph"/>
+        <w:numPr>
+          <w:ilvl w:val="0"/>
+          <w:numId w:val="2"/>
+        </w:numPr>
+      </w:pPr>
+    </w:p>
+    <w:p/>
+    <w:p>
+      <w:pPr>
+        <w:pStyle w:val="Heading2"/>
+      </w:pPr>
+      <w:bookmarkStart w:id="6" w:name="_Toc209089091"/>
+      <w:r>
+        <w:t>Optimization</w:t>
+      </w:r>
+      <w:bookmarkEnd w:id="6"/>
+    </w:p>
+    <w:p/>
+    <w:p/>
+    <w:p/>
+    <w:p>
+      <w:pPr>
+        <w:pStyle w:val="ListParagraph"/>
+        <w:numPr>
+          <w:ilvl w:val="0"/>
+          <w:numId w:val="2"/>
+        </w:numPr>
+      </w:pPr>
+      <w:r>
+        <w:t>Define a design (probably geometry) and optimize its shape or behaviour.</w:t>
+      </w:r>
+    </w:p>
+    <w:p>
+      <w:pPr>
+        <w:pStyle w:val="ListParagraph"/>
+        <w:numPr>
+          <w:ilvl w:val="0"/>
+          <w:numId w:val="2"/>
+        </w:numPr>
+      </w:pPr>
+      <w:r>
+        <w:t>Which steps will be taken by the user?</w:t>
+      </w:r>
+    </w:p>
+    <w:p>
+      <w:pPr>
+        <w:pStyle w:val="ListParagraph"/>
+        <w:numPr>
+          <w:ilvl w:val="0"/>
+          <w:numId w:val="2"/>
+        </w:numPr>
+      </w:pPr>
+      <w:r>
+        <w:t>How will the user specify the different optimization variables? It should be really easy. We might also have to indicate a total computation time, so that the user will know how long the total will take (that way the user will probably not define too many variables / steps).</w:t>
+      </w:r>
+    </w:p>
+    <w:p>
+      <w:pPr>
+        <w:pStyle w:val="ListParagraph"/>
+        <w:numPr>
+          <w:ilvl w:val="0"/>
+          <w:numId w:val="2"/>
+        </w:numPr>
+      </w:pPr>
+      <w:r>
+        <w:t xml:space="preserve">How will the results be </w:t>
+      </w:r>
+      <w:r>
+        <w:t>presented?</w:t>
+      </w:r>
+      <w:r>
+        <w:t xml:space="preserve"> Do we provide an overview of the optimization history and if so what will that overview look like (graphs, tables, movies …).</w:t>
+      </w:r>
+    </w:p>
+    <w:p>
+      <w:pPr>
+        <w:pStyle w:val="ListParagraph"/>
+        <w:numPr>
+          <w:ilvl w:val="0"/>
+          <w:numId w:val="2"/>
+        </w:numPr>
+      </w:pPr>
+      <w:r>
+        <w:t>Would users want to keep the data generated during the optimization?</w:t>
+      </w:r>
+    </w:p>
+    <w:p>
+      <w:pPr>
+        <w:pStyle w:val="ListParagraph"/>
+        <w:numPr>
+          <w:ilvl w:val="0"/>
+          <w:numId w:val="2"/>
+        </w:numPr>
+      </w:pPr>
+      <w:r>
+        <w:t>What can an optimization be based on. Simulations only or experimental data as well?</w:t>
+      </w:r>
+    </w:p>
+    <w:p>
+      <w:pPr>
+        <w:pStyle w:val="ListParagraph"/>
+        <w:numPr>
+          <w:ilvl w:val="0"/>
+          <w:numId w:val="2"/>
+        </w:numPr>
+      </w:pPr>
+      <w:r>
+        <w:t>As with the what-if and robust design tasks the user will probably only care about the final results but they’ll probably want to know that the results are solid (i.e. error margins etc.)</w:t>
+      </w:r>
+    </w:p>
+    <w:p/>
+    <w:p>
+      <w:pPr>
+        <w:pStyle w:val="Heading2"/>
+      </w:pPr>
+      <w:bookmarkStart w:id="7" w:name="_Toc209089092"/>
+      <w:r>
+        <w:t>Research</w:t>
+      </w:r>
+      <w:bookmarkEnd w:id="7"/>
+    </w:p>
+    <w:p/>
+    <w:p/>
+    <w:p>
+      <w:pPr>
+        <w:pStyle w:val="ListParagraph"/>
+        <w:numPr>
+          <w:ilvl w:val="0"/>
+          <w:numId w:val="2"/>
+        </w:numPr>
+      </w:pPr>
+      <w:r>
+        <w:t>General reviewing of a specific model in a specific situation OR several models in a specific situation OR a specific model in multiple situations etc. Need to keep all data and make reviewing of the results easy.</w:t>
+      </w:r>
+    </w:p>
+    <w:p>
+      <w:pPr>
+        <w:pStyle w:val="ListParagraph"/>
+        <w:numPr>
+          <w:ilvl w:val="0"/>
+          <w:numId w:val="2"/>
+        </w:numPr>
+      </w:pPr>
+      <w:r>
+        <w:t>How will the model be specified?</w:t>
+      </w:r>
+    </w:p>
+    <w:p>
+      <w:pPr>
+        <w:pStyle w:val="ListParagraph"/>
+        <w:numPr>
+          <w:ilvl w:val="0"/>
+          <w:numId w:val="2"/>
+        </w:numPr>
+      </w:pPr>
+      <w:r>
+        <w:t>How will the situational settings (physics model etc.) be specified? Should be really easy to set and change</w:t>
+      </w:r>
+    </w:p>
+    <w:p>
+      <w:pPr>
+        <w:pStyle w:val="ListParagraph"/>
+        <w:numPr>
+          <w:ilvl w:val="0"/>
+          <w:numId w:val="2"/>
+        </w:numPr>
+      </w:pPr>
+      <w:r>
+        <w:t>Need error margins for sure. Probably also need additional error data like convergence checking etc.</w:t>
+      </w:r>
+      <w:r>
+        <w:t xml:space="preserve"> </w:t>
+      </w:r>
+    </w:p>
+    <w:p>
+      <w:pPr>
+        <w:pStyle w:val="ListParagraph"/>
+        <w:numPr>
+          <w:ilvl w:val="0"/>
+          <w:numId w:val="2"/>
+        </w:numPr>
+      </w:pPr>
+      <w:r>
+        <w:t>Allow for easy comparison of models / situations. Mapping one to another?</w:t>
+      </w:r>
+    </w:p>
+    <w:p/>
+    <w:p>
+      <w:r>
+        <w:t>General</w:t>
+      </w:r>
+    </w:p>
+    <w:p>
+      <w:pPr>
+        <w:pStyle w:val="ListParagraph"/>
+        <w:numPr>
+          <w:ilvl w:val="0"/>
+          <w:numId w:val="2"/>
+        </w:numPr>
+      </w:pPr>
       <w:r>
         <w:lastRenderedPageBreak/>
-        <w:t>Introduction</w:t>
-      </w:r>
-      <w:bookmarkEnd w:id="2"/>
-    </w:p>
-    <w:p/>
-    <w:p/>
-    <w:p>
-      <w:pPr>
-        <w:pStyle w:val="ListParagraph"/>
-        <w:numPr>
-          <w:ilvl w:val="0"/>
-          <w:numId w:val="4"/>
-        </w:numPr>
-      </w:pPr>
-      <w:r>
-        <w:t>Apollo is aimed at engineers, designers, architects etc. Pretty much anybody who will want to evaluate the performance of geometry based designs / objects.</w:t>
-      </w:r>
-    </w:p>
-    <w:p>
-      <w:pPr>
-        <w:pStyle w:val="ListParagraph"/>
-        <w:numPr>
-          <w:ilvl w:val="0"/>
-          <w:numId w:val="4"/>
-        </w:numPr>
-      </w:pPr>
-      <w:r>
-        <w:t>Apollo then allows users to perform different experiments on a design. These experiments can be virtual (i.e. simulations) or real experiments for which Apollo stores and processes the data.</w:t>
-      </w:r>
-    </w:p>
-    <w:p>
-      <w:pPr>
-        <w:pStyle w:val="ListParagraph"/>
-        <w:numPr>
-          <w:ilvl w:val="0"/>
-          <w:numId w:val="4"/>
-        </w:numPr>
-      </w:pPr>
-      <w:r>
-        <w:t>Data from an experiment can be compared with data from other experiments based on the same geometry. Apollo should be able to highlight the differences and indicate where these differences were found and which experiment was responsible for the differences.</w:t>
-      </w:r>
-    </w:p>
-    <w:p>
-      <w:pPr>
-        <w:pStyle w:val="ListParagraph"/>
-        <w:numPr>
-          <w:ilvl w:val="0"/>
-          <w:numId w:val="4"/>
-        </w:numPr>
-      </w:pPr>
-      <w:r>
-        <w:t>When users modify the original geometry Apollo should be able to update the virtual experiments and show the differences in results with the original geometry.</w:t>
-      </w:r>
-    </w:p>
-    <w:p>
-      <w:pPr>
-        <w:pStyle w:val="ListParagraph"/>
-        <w:numPr>
-          <w:ilvl w:val="0"/>
-          <w:numId w:val="4"/>
-        </w:numPr>
-      </w:pPr>
-      <w:r>
-        <w:t>Users can provide Apollo with situations in which they are interested. Apollo will then be able to provide the user with the behaviour of the geometry in these situations.</w:t>
-      </w:r>
-    </w:p>
-    <w:p>
-      <w:pPr>
-        <w:pStyle w:val="ListParagraph"/>
-        <w:numPr>
-          <w:ilvl w:val="0"/>
-          <w:numId w:val="4"/>
-        </w:numPr>
-      </w:pPr>
-      <w:r>
-        <w:t>Users can provide Apollo with additional expressions for which they wish to see results. Apollo should be able to process these additional expressions and provide the required data to the user.</w:t>
-      </w:r>
-    </w:p>
-    <w:p>
-      <w:pPr>
-        <w:pStyle w:val="ListParagraph"/>
-        <w:numPr>
-          <w:ilvl w:val="0"/>
-          <w:numId w:val="4"/>
-        </w:numPr>
-      </w:pPr>
-      <w:r>
-        <w:t>Users should be able to request that Apollo modifies the geometry based on certain criteria (robust design, optimization).</w:t>
-      </w:r>
-    </w:p>
-    <w:p/>
-    <w:p/>
-    <w:p>
-      <w:pPr>
-        <w:pStyle w:val="ListParagraph"/>
-        <w:numPr>
-          <w:ilvl w:val="0"/>
-          <w:numId w:val="4"/>
-        </w:numPr>
-      </w:pPr>
-      <w:r>
-        <w:t>Perform optimisation based on user defined expressions / coefficients</w:t>
-      </w:r>
-    </w:p>
-    <w:p>
-      <w:pPr>
-        <w:pStyle w:val="ListParagraph"/>
-        <w:numPr>
-          <w:ilvl w:val="0"/>
-          <w:numId w:val="4"/>
-        </w:numPr>
-      </w:pPr>
-      <w:r>
-        <w:t>Allow user to specify ranges for geometry / parameters</w:t>
-      </w:r>
-    </w:p>
-    <w:p>
-      <w:pPr>
-        <w:pStyle w:val="ListParagraph"/>
-        <w:numPr>
-          <w:ilvl w:val="0"/>
-          <w:numId w:val="4"/>
-        </w:numPr>
-      </w:pPr>
-      <w:r>
-        <w:t>Allow user to perform multi-physics</w:t>
-      </w:r>
-    </w:p>
-    <w:p/>
-    <w:p/>
-    <w:p/>
-    <w:p>
-      <w:r>
-        <w:t xml:space="preserve">The tool should allow easy setup and processing of the problem solution. </w:t>
-      </w:r>
-    </w:p>
-    <w:p/>
-    <w:p>
-      <w:r>
-        <w:t>Apollo will provide a way to run simulations of different physical situations based on the design geometry. Simulations can be run with a single physical domain in mind or with a combination of multiple domains.</w:t>
-      </w:r>
-    </w:p>
-    <w:p/>
-    <w:p>
-      <w:r>
-        <w:t>Apollo will allow different simulations and experiments based on the same design geometry to be compared.</w:t>
-      </w:r>
-    </w:p>
-    <w:p/>
-    <w:p>
-      <w:pPr>
-        <w:pStyle w:val="Heading1"/>
-      </w:pPr>
-      <w:bookmarkStart w:id="3" w:name="_Toc208933440"/>
-      <w:r>
-        <w:t>Use cases</w:t>
-      </w:r>
-      <w:bookmarkEnd w:id="3"/>
-    </w:p>
-    <w:p>
-      <w:r>
-        <w:t>Define the different use cases.</w:t>
-      </w:r>
-    </w:p>
-    <w:p/>
-    <w:p>
-      <w:r>
-        <w:t xml:space="preserve">Above all the goals for the system should be to make simple things automatic, normal things simple and complicated things easy. Keep the UI as simple as possible and leak proof, but allow gentle degradation into more complicated scenarios. </w:t>
-      </w:r>
-    </w:p>
-    <w:p/>
-    <w:p>
-      <w:r>
-        <w:t>The different use cases currently envisioned are:</w:t>
-      </w:r>
-    </w:p>
-    <w:p>
-      <w:pPr>
-        <w:pStyle w:val="ListParagraph"/>
-        <w:numPr>
-          <w:ilvl w:val="0"/>
-          <w:numId w:val="3"/>
-        </w:numPr>
-      </w:pPr>
-      <w:r>
-        <w:t>Robust design</w:t>
-      </w:r>
-    </w:p>
-    <w:p>
-      <w:pPr>
-        <w:pStyle w:val="ListParagraph"/>
-        <w:numPr>
-          <w:ilvl w:val="0"/>
-          <w:numId w:val="3"/>
-        </w:numPr>
-      </w:pPr>
-      <w:r>
-        <w:t>What-if research / design</w:t>
-      </w:r>
-    </w:p>
-    <w:p>
-      <w:pPr>
-        <w:pStyle w:val="ListParagraph"/>
-        <w:numPr>
-          <w:ilvl w:val="0"/>
-          <w:numId w:val="3"/>
-        </w:numPr>
-      </w:pPr>
-      <w:r>
-        <w:t>Optimization of existing or new products</w:t>
-      </w:r>
-    </w:p>
-    <w:p>
-      <w:pPr>
-        <w:pStyle w:val="ListParagraph"/>
-        <w:numPr>
-          <w:ilvl w:val="0"/>
-          <w:numId w:val="3"/>
-        </w:numPr>
-      </w:pPr>
-      <w:r>
-        <w:t>General research</w:t>
-      </w:r>
-    </w:p>
-    <w:p/>
-    <w:p/>
-    <w:p>
-      <w:pPr>
-        <w:pStyle w:val="Heading2"/>
-      </w:pPr>
-      <w:bookmarkStart w:id="4" w:name="_Toc208933441"/>
-      <w:r>
-        <w:t>Robust design</w:t>
-      </w:r>
-      <w:bookmarkEnd w:id="4"/>
-    </w:p>
-    <w:p/>
-    <w:p>
-      <w:pPr>
-        <w:pStyle w:val="ListParagraph"/>
-        <w:numPr>
-          <w:ilvl w:val="0"/>
-          <w:numId w:val="2"/>
-        </w:numPr>
-      </w:pPr>
-      <w:r>
-        <w:t>Design with tolerances (optimal solution with tolerance to change). User is effectively only</w:t>
-      </w:r>
-      <w:r>
-        <w:t xml:space="preserve"> interested in the final result. H</w:t>
-      </w:r>
-      <w:r>
-        <w:t>owever there could be some interest in learning why this solution is the best</w:t>
-      </w:r>
-      <w:r>
-        <w:t xml:space="preserve"> so we may need to store the data</w:t>
-      </w:r>
-      <w:r>
-        <w:t>.</w:t>
-      </w:r>
-    </w:p>
-    <w:p>
-      <w:pPr>
-        <w:pStyle w:val="ListParagraph"/>
-        <w:numPr>
-          <w:ilvl w:val="0"/>
-          <w:numId w:val="2"/>
-        </w:numPr>
-      </w:pPr>
-      <w:r>
-        <w:t>How to approach?</w:t>
-      </w:r>
-      <w:r>
-        <w:t xml:space="preserve"> Which actions will the user take to start a robust design</w:t>
-      </w:r>
-      <w:r>
-        <w:t>?</w:t>
-      </w:r>
-    </w:p>
-    <w:p>
-      <w:pPr>
-        <w:pStyle w:val="ListParagraph"/>
-        <w:numPr>
-          <w:ilvl w:val="0"/>
-          <w:numId w:val="2"/>
-        </w:numPr>
-      </w:pPr>
-      <w:r>
-        <w:t>Iterations in design changes (or is that what-if, regardless we should support this)</w:t>
-      </w:r>
-    </w:p>
-    <w:p>
-      <w:pPr>
-        <w:pStyle w:val="ListParagraph"/>
-        <w:numPr>
-          <w:ilvl w:val="0"/>
-          <w:numId w:val="2"/>
-        </w:numPr>
-      </w:pPr>
-      <w:r>
-        <w:t xml:space="preserve">How to specify the tolerances and </w:t>
-      </w:r>
-      <w:r>
-        <w:t>how to review the results</w:t>
-      </w:r>
-      <w:r>
-        <w:t>?</w:t>
-      </w:r>
-    </w:p>
-    <w:p>
-      <w:pPr>
-        <w:pStyle w:val="ListParagraph"/>
-        <w:numPr>
-          <w:ilvl w:val="0"/>
-          <w:numId w:val="2"/>
-        </w:numPr>
-      </w:pPr>
-      <w:r>
-        <w:t>User might want to ‘butt in’ on the iteration process and control one or more parameters manually, fix their ranges, or even hold them constant.</w:t>
-      </w:r>
-    </w:p>
-    <w:p>
-      <w:pPr>
-        <w:pStyle w:val="ListParagraph"/>
-        <w:numPr>
-          <w:ilvl w:val="0"/>
-          <w:numId w:val="2"/>
-        </w:numPr>
-      </w:pPr>
-      <w:r>
-        <w:t>Should be useable with all different physics models / solvers</w:t>
-      </w:r>
-      <w:r>
-        <w:t xml:space="preserve"> and all combinations of these models.</w:t>
-      </w:r>
-    </w:p>
-    <w:p>
-      <w:pPr>
-        <w:pStyle w:val="ListParagraph"/>
-        <w:numPr>
-          <w:ilvl w:val="0"/>
-          <w:numId w:val="2"/>
-        </w:numPr>
-      </w:pPr>
-      <w:r>
-        <w:t>The final solution should be reached quickly and the results should be accurate. More importantly the accuracy of the solution should be known (i.e. the user should know what the tolerances are on the solution).</w:t>
-      </w:r>
-    </w:p>
-    <w:p/>
-    <w:p>
-      <w:pPr>
-        <w:pStyle w:val="Heading2"/>
-      </w:pPr>
-      <w:bookmarkStart w:id="5" w:name="_Toc208933442"/>
-      <w:r>
-        <w:t>What-if research</w:t>
-      </w:r>
-      <w:bookmarkEnd w:id="5"/>
-    </w:p>
-    <w:p/>
-    <w:p/>
-    <w:p>
-      <w:pPr>
-        <w:pStyle w:val="ListParagraph"/>
-        <w:numPr>
-          <w:ilvl w:val="0"/>
-          <w:numId w:val="2"/>
-        </w:numPr>
-      </w:pPr>
-      <w:r>
-        <w:t>Put a design through different parameter studies to see what the differences are. User is normally only interested in the result, i.e. the influences of the different parameters. Possibly this could lead to an optimisation calculation (leaving out the unimportant parameters)</w:t>
-      </w:r>
-      <w:r>
-        <w:t xml:space="preserve">. </w:t>
-      </w:r>
-    </w:p>
-    <w:p>
-      <w:pPr>
-        <w:pStyle w:val="ListParagraph"/>
-        <w:numPr>
-          <w:ilvl w:val="0"/>
-          <w:numId w:val="2"/>
-        </w:numPr>
-      </w:pPr>
-      <w:r>
-        <w:t>How is this approached? What actions will be taken, what data is expected and should this data be stored?</w:t>
-      </w:r>
-    </w:p>
-    <w:p>
-      <w:pPr>
-        <w:pStyle w:val="ListParagraph"/>
-        <w:numPr>
-          <w:ilvl w:val="0"/>
-          <w:numId w:val="2"/>
-        </w:numPr>
-      </w:pPr>
-      <w:r>
-        <w:t>The user may need / want to specify specific variables to keep track of. Allow addition of new variables with their own calculations.</w:t>
-      </w:r>
-    </w:p>
-    <w:p>
-      <w:pPr>
-        <w:pStyle w:val="ListParagraph"/>
-        <w:numPr>
-          <w:ilvl w:val="0"/>
-          <w:numId w:val="2"/>
-        </w:numPr>
-      </w:pPr>
-      <w:r>
-        <w:t>How will the parameters be specified? How will the parameter range be specified?</w:t>
-      </w:r>
-    </w:p>
-    <w:p>
-      <w:pPr>
-        <w:pStyle w:val="ListParagraph"/>
-        <w:numPr>
-          <w:ilvl w:val="0"/>
-          <w:numId w:val="2"/>
-        </w:numPr>
-      </w:pPr>
-      <w:r>
-        <w:t>How will the results be presented, graphs, tables, 3d surfaces etc.</w:t>
-      </w:r>
-    </w:p>
-    <w:p>
-      <w:pPr>
-        <w:pStyle w:val="ListParagraph"/>
-        <w:numPr>
-          <w:ilvl w:val="0"/>
-          <w:numId w:val="2"/>
-        </w:numPr>
-      </w:pPr>
-      <w:r>
-        <w:t>Do users want to compare their results with others? Experiments, simulations?</w:t>
-      </w:r>
-    </w:p>
-    <w:p>
-      <w:pPr>
-        <w:pStyle w:val="ListParagraph"/>
-        <w:numPr>
-          <w:ilvl w:val="0"/>
-          <w:numId w:val="2"/>
-        </w:numPr>
-      </w:pPr>
-    </w:p>
-    <w:p/>
-    <w:p>
-      <w:pPr>
-        <w:pStyle w:val="Heading2"/>
-      </w:pPr>
-      <w:bookmarkStart w:id="6" w:name="_Toc208933443"/>
-      <w:r>
-        <w:t>Optimization</w:t>
-      </w:r>
-      <w:bookmarkEnd w:id="6"/>
-    </w:p>
-    <w:p/>
-    <w:p/>
-    <w:p/>
-    <w:p>
-      <w:pPr>
-        <w:pStyle w:val="ListParagraph"/>
-        <w:numPr>
-          <w:ilvl w:val="0"/>
-          <w:numId w:val="2"/>
-        </w:numPr>
-      </w:pPr>
-      <w:r>
-        <w:t>Define a design (probably geometry) and optimize its shape or behaviour.</w:t>
-      </w:r>
-    </w:p>
-    <w:p>
-      <w:pPr>
-        <w:pStyle w:val="ListParagraph"/>
-        <w:numPr>
-          <w:ilvl w:val="0"/>
-          <w:numId w:val="2"/>
-        </w:numPr>
-      </w:pPr>
-      <w:r>
-        <w:t>Which steps will be taken by the user?</w:t>
-      </w:r>
-    </w:p>
-    <w:p>
-      <w:pPr>
-        <w:pStyle w:val="ListParagraph"/>
-        <w:numPr>
-          <w:ilvl w:val="0"/>
-          <w:numId w:val="2"/>
-        </w:numPr>
-      </w:pPr>
-      <w:r>
-        <w:t>How will the user specify the different optimization variables? It should be really easy. We might also have to indicate a total computation time, so that the user will know how long the total will take (that way the user will probably not define too many variables / steps).</w:t>
-      </w:r>
-    </w:p>
-    <w:p>
-      <w:pPr>
-        <w:pStyle w:val="ListParagraph"/>
-        <w:numPr>
-          <w:ilvl w:val="0"/>
-          <w:numId w:val="2"/>
-        </w:numPr>
-      </w:pPr>
-      <w:r>
-        <w:t>How will the results be presented. Do we provide an overview of the optimization history and if so what will that overview look like (graphs, tables, movies …).</w:t>
-      </w:r>
-    </w:p>
-    <w:p>
-      <w:pPr>
-        <w:pStyle w:val="ListParagraph"/>
-        <w:numPr>
-          <w:ilvl w:val="0"/>
-          <w:numId w:val="2"/>
-        </w:numPr>
-      </w:pPr>
-      <w:r>
-        <w:t>Would users want to keep the data generated during the optimization?</w:t>
-      </w:r>
-    </w:p>
-    <w:p>
-      <w:pPr>
-        <w:pStyle w:val="ListParagraph"/>
-        <w:numPr>
-          <w:ilvl w:val="0"/>
-          <w:numId w:val="2"/>
-        </w:numPr>
-      </w:pPr>
-      <w:r>
-        <w:t>What can an optimization be based on. Simulations only or experimental data as well?</w:t>
-      </w:r>
-    </w:p>
-    <w:p>
-      <w:pPr>
-        <w:pStyle w:val="ListParagraph"/>
-        <w:numPr>
-          <w:ilvl w:val="0"/>
-          <w:numId w:val="2"/>
-        </w:numPr>
-      </w:pPr>
-      <w:r>
-        <w:t>As with the what-if and robust design tasks the user will probably only care about the final results but they’ll probably want to know that the results are solid (i.e. error margins etc.)</w:t>
-      </w:r>
-    </w:p>
-    <w:p/>
-    <w:p>
-      <w:pPr>
-        <w:pStyle w:val="Heading2"/>
-      </w:pPr>
-      <w:bookmarkStart w:id="7" w:name="_Toc208933444"/>
-      <w:r>
-        <w:t>Research</w:t>
-      </w:r>
-      <w:bookmarkEnd w:id="7"/>
-    </w:p>
-    <w:p/>
-    <w:p/>
-    <w:p>
-      <w:pPr>
-        <w:pStyle w:val="ListParagraph"/>
-        <w:numPr>
-          <w:ilvl w:val="0"/>
-          <w:numId w:val="2"/>
-        </w:numPr>
-      </w:pPr>
-      <w:r>
-        <w:t>General reviewing of a specific model in a specific situation OR several models in a specific situation OR a specific model in multiple situations etc. Need to keep all data and make reviewing of the results easy.</w:t>
-      </w:r>
-    </w:p>
-    <w:p>
-      <w:pPr>
-        <w:pStyle w:val="ListParagraph"/>
-        <w:numPr>
-          <w:ilvl w:val="0"/>
-          <w:numId w:val="2"/>
-        </w:numPr>
-      </w:pPr>
-      <w:r>
-        <w:t>How will the model be specified?</w:t>
-      </w:r>
-    </w:p>
-    <w:p>
-      <w:pPr>
-        <w:pStyle w:val="ListParagraph"/>
-        <w:numPr>
-          <w:ilvl w:val="0"/>
-          <w:numId w:val="2"/>
-        </w:numPr>
-      </w:pPr>
-      <w:r>
-        <w:t>How will the situational settings (physics model etc.) be specified? Should be really easy to set and change</w:t>
-      </w:r>
-    </w:p>
-    <w:p>
-      <w:pPr>
-        <w:pStyle w:val="ListParagraph"/>
-        <w:numPr>
-          <w:ilvl w:val="0"/>
-          <w:numId w:val="2"/>
-        </w:numPr>
-      </w:pPr>
-      <w:r>
-        <w:t>Need error margins for sure. Probably also need additional error data like convergence checking etc.</w:t>
-      </w:r>
-      <w:r>
-        <w:t xml:space="preserve"> </w:t>
-      </w:r>
-    </w:p>
-    <w:p>
-      <w:pPr>
-        <w:pStyle w:val="ListParagraph"/>
-        <w:numPr>
-          <w:ilvl w:val="0"/>
-          <w:numId w:val="2"/>
-        </w:numPr>
-      </w:pPr>
-      <w:r>
-        <w:t>Allow for easy comparison of models / situations. Mapping one to another?</w:t>
-      </w:r>
-    </w:p>
-    <w:p/>
-    <w:p>
-      <w:r>
-        <w:t>General</w:t>
-      </w:r>
-    </w:p>
-    <w:p>
-      <w:pPr>
-        <w:pStyle w:val="ListParagraph"/>
-        <w:numPr>
-          <w:ilvl w:val="0"/>
-          <w:numId w:val="2"/>
-        </w:numPr>
-      </w:pPr>
-      <w:r>
         <w:t>Users are generally not interested in performing detailed error analyses but it could be useful to have these (robust design relies on this, and other formats could use the errors to determine the inaccuracies + error bars etc.). So we’ll have to offer the user an easy way out.</w:t>
       </w:r>
     </w:p>
@@ -1470,13 +1488,207 @@
     <w:p/>
     <w:p/>
     <w:sectPr>
-      <w:pgSz w:w="11906" w:h="16838"/>
-      <w:pgMar w:top="1440" w:right="1440" w:bottom="1440" w:left="1440" w:header="708" w:footer="708" w:gutter="0"/>
+      <w:footerReference w:type="default" r:id="rId8"/>
+      <w:pgSz w:w="11906" w:h="16838" w:code="9"/>
+      <w:pgMar w:top="1440" w:right="1440" w:bottom="1440" w:left="1440" w:header="709" w:footer="709" w:gutter="0"/>
       <w:cols w:space="708"/>
+      <w:titlePg/>
       <w:docGrid w:linePitch="360"/>
     </w:sectPr>
   </w:body>
 </w:document>
+</file>
+
+<file path=word/endnotes.xml><?xml version="1.0" encoding="utf-8"?>
+<w:endnotes xmlns:ve="http://schemas.openxmlformats.org/markup-compatibility/2006" xmlns:o="urn:schemas-microsoft-com:office:office" xmlns:r="http://schemas.openxmlformats.org/officeDocument/2006/relationships" xmlns:m="http://schemas.openxmlformats.org/officeDocument/2006/math" xmlns:v="urn:schemas-microsoft-com:vml" xmlns:wp="http://schemas.openxmlformats.org/drawingml/2006/wordprocessingDrawing" xmlns:w10="urn:schemas-microsoft-com:office:word" xmlns:w="http://schemas.openxmlformats.org/wordprocessingml/2006/main" xmlns:wne="http://schemas.microsoft.com/office/word/2006/wordml">
+  <w:endnote w:type="separator" w:id="0">
+    <w:p>
+      <w:r>
+        <w:separator/>
+      </w:r>
+    </w:p>
+  </w:endnote>
+  <w:endnote w:type="continuationSeparator" w:id="1">
+    <w:p>
+      <w:r>
+        <w:continuationSeparator/>
+      </w:r>
+    </w:p>
+  </w:endnote>
+</w:endnotes>
+</file>
+
+<file path=word/footer1.xml><?xml version="1.0" encoding="utf-8"?>
+<w:ftr xmlns:ve="http://schemas.openxmlformats.org/markup-compatibility/2006" xmlns:o="urn:schemas-microsoft-com:office:office" xmlns:r="http://schemas.openxmlformats.org/officeDocument/2006/relationships" xmlns:m="http://schemas.openxmlformats.org/officeDocument/2006/math" xmlns:v="urn:schemas-microsoft-com:vml" xmlns:wp="http://schemas.openxmlformats.org/drawingml/2006/wordprocessingDrawing" xmlns:w10="urn:schemas-microsoft-com:office:word" xmlns:w="http://schemas.openxmlformats.org/wordprocessingml/2006/main" xmlns:wne="http://schemas.microsoft.com/office/word/2006/wordml">
+  <w:tbl>
+    <w:tblPr>
+      <w:tblpPr w:leftFromText="187" w:rightFromText="187" w:vertAnchor="text" w:tblpY="1"/>
+      <w:tblW w:w="5000" w:type="pct"/>
+      <w:tblLook w:val="04A0"/>
+    </w:tblPr>
+    <w:tblGrid>
+      <w:gridCol w:w="4159"/>
+      <w:gridCol w:w="924"/>
+      <w:gridCol w:w="4159"/>
+    </w:tblGrid>
+    <w:tr>
+      <w:trPr>
+        <w:trHeight w:val="151"/>
+      </w:trPr>
+      <w:tc>
+        <w:tcPr>
+          <w:tcW w:w="2250" w:type="pct"/>
+          <w:tcBorders>
+            <w:bottom w:val="single" w:sz="4" w:space="0" w:color="4F81BD" w:themeColor="accent1"/>
+          </w:tcBorders>
+        </w:tcPr>
+        <w:p>
+          <w:pPr>
+            <w:pStyle w:val="Header"/>
+            <w:rPr>
+              <w:rFonts w:asciiTheme="majorHAnsi" w:eastAsiaTheme="majorEastAsia" w:hAnsiTheme="majorHAnsi" w:cstheme="majorBidi"/>
+              <w:b/>
+              <w:bCs/>
+            </w:rPr>
+          </w:pPr>
+        </w:p>
+      </w:tc>
+      <w:tc>
+        <w:tcPr>
+          <w:tcW w:w="500" w:type="pct"/>
+          <w:vMerge w:val="restart"/>
+          <w:noWrap/>
+          <w:vAlign w:val="center"/>
+        </w:tcPr>
+        <w:p>
+          <w:pPr>
+            <w:pStyle w:val="NoSpacing"/>
+            <w:rPr>
+              <w:rFonts w:asciiTheme="majorHAnsi" w:hAnsiTheme="majorHAnsi"/>
+            </w:rPr>
+          </w:pPr>
+          <w:r>
+            <w:rPr>
+              <w:rFonts w:asciiTheme="majorHAnsi" w:hAnsiTheme="majorHAnsi"/>
+              <w:b/>
+            </w:rPr>
+            <w:t xml:space="preserve">Page </w:t>
+          </w:r>
+          <w:fldSimple w:instr=" PAGE  \* MERGEFORMAT ">
+            <w:r>
+              <w:rPr>
+                <w:rFonts w:asciiTheme="majorHAnsi" w:hAnsiTheme="majorHAnsi"/>
+                <w:b/>
+                <w:noProof/>
+              </w:rPr>
+              <w:t>3</w:t>
+            </w:r>
+          </w:fldSimple>
+        </w:p>
+      </w:tc>
+      <w:tc>
+        <w:tcPr>
+          <w:tcW w:w="2250" w:type="pct"/>
+          <w:tcBorders>
+            <w:bottom w:val="single" w:sz="4" w:space="0" w:color="4F81BD" w:themeColor="accent1"/>
+          </w:tcBorders>
+        </w:tcPr>
+        <w:p>
+          <w:pPr>
+            <w:pStyle w:val="Header"/>
+            <w:rPr>
+              <w:rFonts w:asciiTheme="majorHAnsi" w:eastAsiaTheme="majorEastAsia" w:hAnsiTheme="majorHAnsi" w:cstheme="majorBidi"/>
+              <w:b/>
+              <w:bCs/>
+            </w:rPr>
+          </w:pPr>
+        </w:p>
+      </w:tc>
+    </w:tr>
+    <w:tr>
+      <w:trPr>
+        <w:trHeight w:val="150"/>
+      </w:trPr>
+      <w:tc>
+        <w:tcPr>
+          <w:tcW w:w="2250" w:type="pct"/>
+          <w:tcBorders>
+            <w:top w:val="single" w:sz="4" w:space="0" w:color="4F81BD" w:themeColor="accent1"/>
+          </w:tcBorders>
+        </w:tcPr>
+        <w:p>
+          <w:pPr>
+            <w:pStyle w:val="Header"/>
+            <w:rPr>
+              <w:rFonts w:asciiTheme="majorHAnsi" w:eastAsiaTheme="majorEastAsia" w:hAnsiTheme="majorHAnsi" w:cstheme="majorBidi"/>
+              <w:b/>
+              <w:bCs/>
+            </w:rPr>
+          </w:pPr>
+        </w:p>
+      </w:tc>
+      <w:tc>
+        <w:tcPr>
+          <w:tcW w:w="500" w:type="pct"/>
+          <w:vMerge/>
+        </w:tcPr>
+        <w:p>
+          <w:pPr>
+            <w:pStyle w:val="Header"/>
+            <w:jc w:val="center"/>
+            <w:rPr>
+              <w:rFonts w:asciiTheme="majorHAnsi" w:eastAsiaTheme="majorEastAsia" w:hAnsiTheme="majorHAnsi" w:cstheme="majorBidi"/>
+              <w:b/>
+              <w:bCs/>
+            </w:rPr>
+          </w:pPr>
+        </w:p>
+      </w:tc>
+      <w:tc>
+        <w:tcPr>
+          <w:tcW w:w="2250" w:type="pct"/>
+          <w:tcBorders>
+            <w:top w:val="single" w:sz="4" w:space="0" w:color="4F81BD" w:themeColor="accent1"/>
+          </w:tcBorders>
+        </w:tcPr>
+        <w:p>
+          <w:pPr>
+            <w:pStyle w:val="Header"/>
+            <w:rPr>
+              <w:rFonts w:asciiTheme="majorHAnsi" w:eastAsiaTheme="majorEastAsia" w:hAnsiTheme="majorHAnsi" w:cstheme="majorBidi"/>
+              <w:b/>
+              <w:bCs/>
+            </w:rPr>
+          </w:pPr>
+        </w:p>
+      </w:tc>
+    </w:tr>
+  </w:tbl>
+  <w:p>
+    <w:pPr>
+      <w:pStyle w:val="Footer"/>
+    </w:pPr>
+  </w:p>
+</w:ftr>
+</file>
+
+<file path=word/footnotes.xml><?xml version="1.0" encoding="utf-8"?>
+<w:footnotes xmlns:ve="http://schemas.openxmlformats.org/markup-compatibility/2006" xmlns:o="urn:schemas-microsoft-com:office:office" xmlns:r="http://schemas.openxmlformats.org/officeDocument/2006/relationships" xmlns:m="http://schemas.openxmlformats.org/officeDocument/2006/math" xmlns:v="urn:schemas-microsoft-com:vml" xmlns:wp="http://schemas.openxmlformats.org/drawingml/2006/wordprocessingDrawing" xmlns:w10="urn:schemas-microsoft-com:office:word" xmlns:w="http://schemas.openxmlformats.org/wordprocessingml/2006/main" xmlns:wne="http://schemas.microsoft.com/office/word/2006/wordml">
+  <w:footnote w:type="separator" w:id="0">
+    <w:p>
+      <w:r>
+        <w:separator/>
+      </w:r>
+    </w:p>
+  </w:footnote>
+  <w:footnote w:type="continuationSeparator" w:id="1">
+    <w:p>
+      <w:r>
+        <w:continuationSeparator/>
+      </w:r>
+    </w:p>
+  </w:footnote>
+</w:footnotes>
 </file>
 
 <file path=word/numbering.xml><?xml version="1.0" encoding="utf-8"?>
@@ -2559,6 +2771,70 @@
     <w:rPr>
       <w:color w:val="0000FF" w:themeColor="hyperlink"/>
       <w:u w:val="single"/>
+    </w:rPr>
+  </w:style>
+  <w:style w:type="paragraph" w:styleId="Header">
+    <w:name w:val="header"/>
+    <w:basedOn w:val="Normal"/>
+    <w:link w:val="HeaderChar"/>
+    <w:uiPriority w:val="99"/>
+    <w:unhideWhenUsed/>
+    <w:rsid w:val="00D3289E"/>
+    <w:pPr>
+      <w:tabs>
+        <w:tab w:val="center" w:pos="4513"/>
+        <w:tab w:val="right" w:pos="9026"/>
+      </w:tabs>
+    </w:pPr>
+  </w:style>
+  <w:style w:type="character" w:customStyle="1" w:styleId="HeaderChar">
+    <w:name w:val="Header Char"/>
+    <w:basedOn w:val="DefaultParagraphFont"/>
+    <w:link w:val="Header"/>
+    <w:uiPriority w:val="99"/>
+    <w:rsid w:val="00D3289E"/>
+  </w:style>
+  <w:style w:type="paragraph" w:styleId="Footer">
+    <w:name w:val="footer"/>
+    <w:basedOn w:val="Normal"/>
+    <w:link w:val="FooterChar"/>
+    <w:uiPriority w:val="99"/>
+    <w:unhideWhenUsed/>
+    <w:rsid w:val="00D3289E"/>
+    <w:pPr>
+      <w:tabs>
+        <w:tab w:val="center" w:pos="4513"/>
+        <w:tab w:val="right" w:pos="9026"/>
+      </w:tabs>
+    </w:pPr>
+  </w:style>
+  <w:style w:type="character" w:customStyle="1" w:styleId="FooterChar">
+    <w:name w:val="Footer Char"/>
+    <w:basedOn w:val="DefaultParagraphFont"/>
+    <w:link w:val="Footer"/>
+    <w:uiPriority w:val="99"/>
+    <w:rsid w:val="00D3289E"/>
+  </w:style>
+  <w:style w:type="paragraph" w:styleId="NoSpacing">
+    <w:name w:val="No Spacing"/>
+    <w:link w:val="NoSpacingChar"/>
+    <w:uiPriority w:val="1"/>
+    <w:qFormat/>
+    <w:rsid w:val="00D3289E"/>
+    <w:rPr>
+      <w:rFonts w:eastAsiaTheme="minorEastAsia"/>
+      <w:lang w:val="en-US"/>
+    </w:rPr>
+  </w:style>
+  <w:style w:type="character" w:customStyle="1" w:styleId="NoSpacingChar">
+    <w:name w:val="No Spacing Char"/>
+    <w:basedOn w:val="DefaultParagraphFont"/>
+    <w:link w:val="NoSpacing"/>
+    <w:uiPriority w:val="1"/>
+    <w:rsid w:val="00D3289E"/>
+    <w:rPr>
+      <w:rFonts w:eastAsiaTheme="minorEastAsia"/>
+      <w:lang w:val="en-US"/>
     </w:rPr>
   </w:style>
 </w:styles>
@@ -2852,7 +3128,7 @@
 </file>
 
 <file path=customXml/itemProps1.xml><?xml version="1.0" encoding="utf-8"?>
-<ds:datastoreItem xmlns:ds="http://schemas.openxmlformats.org/officeDocument/2006/customXml" ds:itemID="{104C43ED-4CD2-41EC-B1DD-6DA839889C79}">
+<ds:datastoreItem xmlns:ds="http://schemas.openxmlformats.org/officeDocument/2006/customXml" ds:itemID="{54E2821A-9155-4B94-8D79-881B49165E29}">
   <ds:schemaRefs>
     <ds:schemaRef ds:uri="http://schemas.openxmlformats.org/officeDocument/2006/bibliography"/>
   </ds:schemaRefs>

</xml_diff>

<commit_message>
- Added the literature directory. This will contain lists of suggested readings for the different area's of Apollo. - Updated the non-goals section of the user specification.
</commit_message>
<xml_diff>
--- a/design/User specification.docx
+++ b/design/User specification.docx
@@ -129,7 +129,7 @@
           <w:rPr>
             <w:noProof/>
           </w:rPr>
-          <w:t>Tuesday, 30 September 2008</w:t>
+          <w:t>Sunday, 2 November 2008</w:t>
         </w:r>
       </w:fldSimple>
     </w:p>
@@ -157,6 +157,7 @@
         <w:pStyle w:val="Heading1"/>
       </w:pPr>
       <w:r>
+        <w:lastRenderedPageBreak/>
         <w:t>Disclaimer</w:t>
       </w:r>
     </w:p>
@@ -358,26 +359,26 @@
         <w:t xml:space="preserve"> the user may need to investigate different kinds of physical </w:t>
       </w:r>
       <w:r>
-        <w:t xml:space="preserve">behaviour, ranging from simple cases where only a single physical model plays a role to more complicated cases </w:t>
+        <w:t>behaviour, ranging from simple cases where only a single physical model plays a role to more complicated cases where multiple physical models interact</w:t>
+      </w:r>
+      <w:r>
+        <w:t>. Apollo will provide</w:t>
+      </w:r>
+      <w:r>
+        <w:t xml:space="preserve"> the tools to perform simple and complex experiments as well </w:t>
+      </w:r>
+      <w:r>
+        <w:t>as</w:t>
+      </w:r>
+      <w:r>
+        <w:t xml:space="preserve"> providing as</w:t>
+      </w:r>
+      <w:r>
+        <w:t xml:space="preserve"> many different physical models as possible. However if </w:t>
       </w:r>
       <w:r>
         <w:lastRenderedPageBreak/>
-        <w:t>where multiple physical models interact</w:t>
-      </w:r>
-      <w:r>
-        <w:t>. Apollo will provide</w:t>
-      </w:r>
-      <w:r>
-        <w:t xml:space="preserve"> the tools to perform simple and complex experiments as well </w:t>
-      </w:r>
-      <w:r>
-        <w:t>as</w:t>
-      </w:r>
-      <w:r>
-        <w:t xml:space="preserve"> providing as</w:t>
-      </w:r>
-      <w:r>
-        <w:t xml:space="preserve"> many different physical models as possible. However if a physical model is not known to Apollo it should be possible for the user (or others) to add tools that allow Apollo to </w:t>
+        <w:t xml:space="preserve">a physical model is not known to Apollo it should be possible for the user (or others) to add tools that allow Apollo to </w:t>
       </w:r>
       <w:r>
         <w:t>work</w:t>
@@ -546,21 +547,10 @@
     </w:p>
     <w:p>
       <w:r>
-        <w:t xml:space="preserve">While Apollo will be a powerful system there are a number of things it will, by design, not be capable </w:t>
-      </w:r>
-      <w:commentRangeStart w:id="3"/>
-      <w:r>
-        <w:t>of</w:t>
-      </w:r>
-      <w:commentRangeEnd w:id="3"/>
-      <w:r>
-        <w:rPr>
-          <w:rStyle w:val="CommentReference"/>
-        </w:rPr>
-        <w:commentReference w:id="3"/>
-      </w:r>
-      <w:r>
-        <w:t xml:space="preserve">. </w:t>
+        <w:t>While Apollo will be a powerful system there are a number of things it will, by design, not be capable of</w:t>
+      </w:r>
+      <w:r>
+        <w:t>. Note that this list will probably grow longer and longer as time goes by. The idea for Apollo is to keep it concentrated on a specific area so that it may be good at everything in that specific area.</w:t>
       </w:r>
     </w:p>
     <w:p>
@@ -614,16 +604,28 @@
         <w:t>. All projects and experiments will only be accessible by a single user at the time.</w:t>
       </w:r>
     </w:p>
+    <w:p>
+      <w:pPr>
+        <w:pStyle w:val="ListParagraph"/>
+        <w:numPr>
+          <w:ilvl w:val="0"/>
+          <w:numId w:val="4"/>
+        </w:numPr>
+      </w:pPr>
+      <w:r>
+        <w:t>Apollo will not allow users to make changes to a running experiment. In order to change or update an experiment users will have to stop the running of the experiment and make the changes. Apollo may allow users to pause an experiment in order to make changes.</w:t>
+      </w:r>
+    </w:p>
     <w:p/>
     <w:p>
       <w:pPr>
         <w:pStyle w:val="Heading1"/>
       </w:pPr>
-      <w:bookmarkStart w:id="4" w:name="_Ref210125803"/>
+      <w:bookmarkStart w:id="3" w:name="_Ref210125803"/>
       <w:r>
         <w:t>Use cases</w:t>
       </w:r>
-      <w:bookmarkEnd w:id="4"/>
+      <w:bookmarkEnd w:id="3"/>
     </w:p>
     <w:p>
       <w:r>
@@ -808,6 +810,7 @@
         </w:numPr>
       </w:pPr>
       <w:r>
+        <w:lastRenderedPageBreak/>
         <w:t>Tolerances for all the input variables</w:t>
       </w:r>
     </w:p>
@@ -856,8 +859,285 @@
         </w:numPr>
       </w:pPr>
       <w:r>
+        <w:t>Iterations in design changes (or is that what-if, regardless we should support this)</w:t>
+      </w:r>
+    </w:p>
+    <w:p>
+      <w:pPr>
+        <w:pStyle w:val="ListParagraph"/>
+        <w:numPr>
+          <w:ilvl w:val="0"/>
+          <w:numId w:val="2"/>
+        </w:numPr>
+      </w:pPr>
+      <w:r>
+        <w:t xml:space="preserve">How to specify the tolerances and </w:t>
+      </w:r>
+      <w:r>
+        <w:t>how to review the results</w:t>
+      </w:r>
+      <w:r>
+        <w:t>?</w:t>
+      </w:r>
+    </w:p>
+    <w:p>
+      <w:pPr>
+        <w:pStyle w:val="ListParagraph"/>
+        <w:numPr>
+          <w:ilvl w:val="0"/>
+          <w:numId w:val="2"/>
+        </w:numPr>
+      </w:pPr>
+      <w:r>
+        <w:t>User might want to ‘butt in’ on the iteration process and control one or more parameters manually, fix their ranges, or even hold them constant.</w:t>
+      </w:r>
+    </w:p>
+    <w:p>
+      <w:pPr>
+        <w:pStyle w:val="ListParagraph"/>
+        <w:numPr>
+          <w:ilvl w:val="0"/>
+          <w:numId w:val="2"/>
+        </w:numPr>
+      </w:pPr>
+      <w:r>
+        <w:t>Should be useable with all different physics models / solvers</w:t>
+      </w:r>
+      <w:r>
+        <w:t xml:space="preserve"> and all combinations of these models.</w:t>
+      </w:r>
+    </w:p>
+    <w:p>
+      <w:pPr>
+        <w:pStyle w:val="ListParagraph"/>
+        <w:numPr>
+          <w:ilvl w:val="0"/>
+          <w:numId w:val="2"/>
+        </w:numPr>
+      </w:pPr>
+      <w:r>
+        <w:t>The final solution should be reached quickly and the results should be accurate. More importantly the accuracy of the solution should be known (i.e. the user should know what the tolerances are on the solution).</w:t>
+      </w:r>
+    </w:p>
+    <w:p/>
+    <w:p>
+      <w:pPr>
+        <w:pStyle w:val="Heading2"/>
+      </w:pPr>
+      <w:r>
+        <w:t>What-if research</w:t>
+      </w:r>
+    </w:p>
+    <w:p/>
+    <w:p/>
+    <w:p>
+      <w:pPr>
+        <w:pStyle w:val="ListParagraph"/>
+        <w:numPr>
+          <w:ilvl w:val="0"/>
+          <w:numId w:val="2"/>
+        </w:numPr>
+      </w:pPr>
+      <w:r>
+        <w:t>Put a design through different parameter studies to see what the differences are. User is normally only interested in the result, i.e. the influences of the different parameters. Possibly this could lead to an optimisation calculation (leaving out the unimportant parameters)</w:t>
+      </w:r>
+      <w:r>
+        <w:t xml:space="preserve">. </w:t>
+      </w:r>
+    </w:p>
+    <w:p>
+      <w:pPr>
+        <w:pStyle w:val="ListParagraph"/>
+        <w:numPr>
+          <w:ilvl w:val="0"/>
+          <w:numId w:val="2"/>
+        </w:numPr>
+      </w:pPr>
+      <w:r>
+        <w:t>How is this approached? What actions will be taken, what data is expected and should this data be stored?</w:t>
+      </w:r>
+    </w:p>
+    <w:p>
+      <w:pPr>
+        <w:pStyle w:val="ListParagraph"/>
+        <w:numPr>
+          <w:ilvl w:val="0"/>
+          <w:numId w:val="2"/>
+        </w:numPr>
+      </w:pPr>
+      <w:r>
+        <w:t>The user may need / want to specify specific variables to keep track of. Allow addition of new variables with their own calculations.</w:t>
+      </w:r>
+    </w:p>
+    <w:p>
+      <w:pPr>
+        <w:pStyle w:val="ListParagraph"/>
+        <w:numPr>
+          <w:ilvl w:val="0"/>
+          <w:numId w:val="2"/>
+        </w:numPr>
+      </w:pPr>
+      <w:r>
+        <w:t>How will the parameters be specified? How will the parameter range be specified?</w:t>
+      </w:r>
+    </w:p>
+    <w:p>
+      <w:pPr>
+        <w:pStyle w:val="ListParagraph"/>
+        <w:numPr>
+          <w:ilvl w:val="0"/>
+          <w:numId w:val="2"/>
+        </w:numPr>
+      </w:pPr>
+      <w:r>
+        <w:t>How will the results be presented, graphs, tables, 3d surfaces etc.</w:t>
+      </w:r>
+    </w:p>
+    <w:p>
+      <w:pPr>
+        <w:pStyle w:val="ListParagraph"/>
+        <w:numPr>
+          <w:ilvl w:val="0"/>
+          <w:numId w:val="2"/>
+        </w:numPr>
+      </w:pPr>
+      <w:r>
+        <w:t>Do users want to compare their results with others? Experiments, simulations?</w:t>
+      </w:r>
+    </w:p>
+    <w:p>
+      <w:pPr>
+        <w:pStyle w:val="ListParagraph"/>
+        <w:numPr>
+          <w:ilvl w:val="0"/>
+          <w:numId w:val="2"/>
+        </w:numPr>
+      </w:pPr>
+    </w:p>
+    <w:p/>
+    <w:p>
+      <w:pPr>
+        <w:pStyle w:val="Heading2"/>
+      </w:pPr>
+      <w:r>
+        <w:t>Optimization</w:t>
+      </w:r>
+    </w:p>
+    <w:p/>
+    <w:p/>
+    <w:p/>
+    <w:p>
+      <w:pPr>
+        <w:pStyle w:val="ListParagraph"/>
+        <w:numPr>
+          <w:ilvl w:val="0"/>
+          <w:numId w:val="2"/>
+        </w:numPr>
+      </w:pPr>
+      <w:r>
+        <w:t>Define a design (probably geometry) and optimize its shape or behaviour.</w:t>
+      </w:r>
+    </w:p>
+    <w:p>
+      <w:pPr>
+        <w:pStyle w:val="ListParagraph"/>
+        <w:numPr>
+          <w:ilvl w:val="0"/>
+          <w:numId w:val="2"/>
+        </w:numPr>
+      </w:pPr>
+      <w:r>
+        <w:t>Which steps will be taken by the user?</w:t>
+      </w:r>
+    </w:p>
+    <w:p>
+      <w:pPr>
+        <w:pStyle w:val="ListParagraph"/>
+        <w:numPr>
+          <w:ilvl w:val="0"/>
+          <w:numId w:val="2"/>
+        </w:numPr>
+      </w:pPr>
+      <w:r>
+        <w:t>How will the user specify the different optimization variables? It should be really easy. We might also have to indicate a total computation time, so that the user will know how long the total will take (that way the user will probably not define too many variables / steps).</w:t>
+      </w:r>
+    </w:p>
+    <w:p>
+      <w:pPr>
+        <w:pStyle w:val="ListParagraph"/>
+        <w:numPr>
+          <w:ilvl w:val="0"/>
+          <w:numId w:val="2"/>
+        </w:numPr>
+      </w:pPr>
+      <w:r>
+        <w:t xml:space="preserve">How will the results be </w:t>
+      </w:r>
+      <w:r>
+        <w:t>presented?</w:t>
+      </w:r>
+      <w:r>
+        <w:t xml:space="preserve"> Do we provide an overview of the optimization history and if so what will that overview look like (graphs, tables, movies …).</w:t>
+      </w:r>
+    </w:p>
+    <w:p>
+      <w:pPr>
+        <w:pStyle w:val="ListParagraph"/>
+        <w:numPr>
+          <w:ilvl w:val="0"/>
+          <w:numId w:val="2"/>
+        </w:numPr>
+      </w:pPr>
+      <w:r>
+        <w:t>Would users want to keep the data generated during the optimization?</w:t>
+      </w:r>
+    </w:p>
+    <w:p>
+      <w:pPr>
+        <w:pStyle w:val="ListParagraph"/>
+        <w:numPr>
+          <w:ilvl w:val="0"/>
+          <w:numId w:val="2"/>
+        </w:numPr>
+      </w:pPr>
+      <w:r>
+        <w:t>What can an optimization be based on. Simulations only or experimental data as well?</w:t>
+      </w:r>
+    </w:p>
+    <w:p>
+      <w:pPr>
+        <w:pStyle w:val="ListParagraph"/>
+        <w:numPr>
+          <w:ilvl w:val="0"/>
+          <w:numId w:val="2"/>
+        </w:numPr>
+      </w:pPr>
+      <w:r>
+        <w:t>As with the what-if and robust design tasks the user will probably only care about the final results but they’ll probably want to know that the results are solid (i.e. error margins etc.)</w:t>
+      </w:r>
+    </w:p>
+    <w:p/>
+    <w:p>
+      <w:pPr>
+        <w:pStyle w:val="Heading2"/>
+      </w:pPr>
+      <w:r>
+        <w:t>Research</w:t>
+      </w:r>
+    </w:p>
+    <w:p/>
+    <w:p/>
+    <w:p>
+      <w:pPr>
+        <w:pStyle w:val="ListParagraph"/>
+        <w:numPr>
+          <w:ilvl w:val="0"/>
+          <w:numId w:val="2"/>
+        </w:numPr>
+      </w:pPr>
+      <w:r>
         <w:lastRenderedPageBreak/>
-        <w:t>Iterations in design changes (or is that what-if, regardless we should support this)</w:t>
+        <w:t>General reviewing of a specific model in a specific situation OR several models in a specific situation OR a specific model in multiple situations etc. Need to keep all data and make reviewing of the results easy.</w:t>
       </w:r>
     </w:p>
     <w:p>
@@ -869,13 +1149,7 @@
         </w:numPr>
       </w:pPr>
       <w:r>
-        <w:t xml:space="preserve">How to specify the tolerances and </w:t>
-      </w:r>
-      <w:r>
-        <w:t>how to review the results</w:t>
-      </w:r>
-      <w:r>
-        <w:t>?</w:t>
+        <w:t>More than likely that the user will want good control over the exact way the experiment is conducted.</w:t>
       </w:r>
     </w:p>
     <w:p>
@@ -887,7 +1161,7 @@
         </w:numPr>
       </w:pPr>
       <w:r>
-        <w:t>User might want to ‘butt in’ on the iteration process and control one or more parameters manually, fix their ranges, or even hold them constant.</w:t>
+        <w:t>How will the model be specified?</w:t>
       </w:r>
     </w:p>
     <w:p>
@@ -899,10 +1173,7 @@
         </w:numPr>
       </w:pPr>
       <w:r>
-        <w:t>Should be useable with all different physics models / solvers</w:t>
-      </w:r>
-      <w:r>
-        <w:t xml:space="preserve"> and all combinations of these models.</w:t>
+        <w:t>How will the situational settings (physics model etc.) be specified? Should be really easy to set and change</w:t>
       </w:r>
     </w:p>
     <w:p>
@@ -914,20 +1185,12 @@
         </w:numPr>
       </w:pPr>
       <w:r>
-        <w:t>The final solution should be reached quickly and the results should be accurate. More importantly the accuracy of the solution should be known (i.e. the user should know what the tolerances are on the solution).</w:t>
-      </w:r>
-    </w:p>
-    <w:p/>
-    <w:p>
-      <w:pPr>
-        <w:pStyle w:val="Heading2"/>
-      </w:pPr>
-      <w:r>
-        <w:t>What-if research</w:t>
-      </w:r>
-    </w:p>
-    <w:p/>
-    <w:p/>
+        <w:t>Need error margins for sure. Probably also need additional error data like convergence checking etc.</w:t>
+      </w:r>
+      <w:r>
+        <w:t xml:space="preserve"> </w:t>
+      </w:r>
+    </w:p>
     <w:p>
       <w:pPr>
         <w:pStyle w:val="ListParagraph"/>
@@ -937,10 +1200,13 @@
         </w:numPr>
       </w:pPr>
       <w:r>
-        <w:t>Put a design through different parameter studies to see what the differences are. User is normally only interested in the result, i.e. the influences of the different parameters. Possibly this could lead to an optimisation calculation (leaving out the unimportant parameters)</w:t>
-      </w:r>
-      <w:r>
-        <w:t xml:space="preserve">. </w:t>
+        <w:t>Allow for easy comparison of models / situations. Mapping one to another?</w:t>
+      </w:r>
+    </w:p>
+    <w:p/>
+    <w:p>
+      <w:r>
+        <w:t>General</w:t>
       </w:r>
     </w:p>
     <w:p>
@@ -952,7 +1218,7 @@
         </w:numPr>
       </w:pPr>
       <w:r>
-        <w:t>How is this approached? What actions will be taken, what data is expected and should this data be stored?</w:t>
+        <w:t>Users are generally not interested in performing detailed error analyses but it could be useful to have these (robust design relies on this, and other formats could use the errors to determine the inaccuracies + error bars etc.). So we’ll have to offer the user an easy way out.</w:t>
       </w:r>
     </w:p>
     <w:p>
@@ -964,270 +1230,6 @@
         </w:numPr>
       </w:pPr>
       <w:r>
-        <w:t>The user may need / want to specify specific variables to keep track of. Allow addition of new variables with their own calculations.</w:t>
-      </w:r>
-    </w:p>
-    <w:p>
-      <w:pPr>
-        <w:pStyle w:val="ListParagraph"/>
-        <w:numPr>
-          <w:ilvl w:val="0"/>
-          <w:numId w:val="2"/>
-        </w:numPr>
-      </w:pPr>
-      <w:r>
-        <w:t>How will the parameters be specified? How will the parameter range be specified?</w:t>
-      </w:r>
-    </w:p>
-    <w:p>
-      <w:pPr>
-        <w:pStyle w:val="ListParagraph"/>
-        <w:numPr>
-          <w:ilvl w:val="0"/>
-          <w:numId w:val="2"/>
-        </w:numPr>
-      </w:pPr>
-      <w:r>
-        <w:t>How will the results be presented, graphs, tables, 3d surfaces etc.</w:t>
-      </w:r>
-    </w:p>
-    <w:p>
-      <w:pPr>
-        <w:pStyle w:val="ListParagraph"/>
-        <w:numPr>
-          <w:ilvl w:val="0"/>
-          <w:numId w:val="2"/>
-        </w:numPr>
-      </w:pPr>
-      <w:r>
-        <w:t>Do users want to compare their results with others? Experiments, simulations?</w:t>
-      </w:r>
-    </w:p>
-    <w:p>
-      <w:pPr>
-        <w:pStyle w:val="ListParagraph"/>
-        <w:numPr>
-          <w:ilvl w:val="0"/>
-          <w:numId w:val="2"/>
-        </w:numPr>
-      </w:pPr>
-    </w:p>
-    <w:p/>
-    <w:p>
-      <w:pPr>
-        <w:pStyle w:val="Heading2"/>
-      </w:pPr>
-      <w:r>
-        <w:t>Optimization</w:t>
-      </w:r>
-    </w:p>
-    <w:p/>
-    <w:p/>
-    <w:p/>
-    <w:p>
-      <w:pPr>
-        <w:pStyle w:val="ListParagraph"/>
-        <w:numPr>
-          <w:ilvl w:val="0"/>
-          <w:numId w:val="2"/>
-        </w:numPr>
-      </w:pPr>
-      <w:r>
-        <w:t>Define a design (probably geometry) and optimize its shape or behaviour.</w:t>
-      </w:r>
-    </w:p>
-    <w:p>
-      <w:pPr>
-        <w:pStyle w:val="ListParagraph"/>
-        <w:numPr>
-          <w:ilvl w:val="0"/>
-          <w:numId w:val="2"/>
-        </w:numPr>
-      </w:pPr>
-      <w:r>
-        <w:t>Which steps will be taken by the user?</w:t>
-      </w:r>
-    </w:p>
-    <w:p>
-      <w:pPr>
-        <w:pStyle w:val="ListParagraph"/>
-        <w:numPr>
-          <w:ilvl w:val="0"/>
-          <w:numId w:val="2"/>
-        </w:numPr>
-      </w:pPr>
-      <w:r>
-        <w:t>How will the user specify the different optimization variables? It should be really easy. We might also have to indicate a total computation time, so that the user will know how long the total will take (that way the user will probably not define too many variables / steps).</w:t>
-      </w:r>
-    </w:p>
-    <w:p>
-      <w:pPr>
-        <w:pStyle w:val="ListParagraph"/>
-        <w:numPr>
-          <w:ilvl w:val="0"/>
-          <w:numId w:val="2"/>
-        </w:numPr>
-      </w:pPr>
-      <w:r>
-        <w:t xml:space="preserve">How will the results be </w:t>
-      </w:r>
-      <w:r>
-        <w:t>presented?</w:t>
-      </w:r>
-      <w:r>
-        <w:t xml:space="preserve"> Do we provide an overview of the optimization history and if so what will that overview look like (graphs, tables, movies …).</w:t>
-      </w:r>
-    </w:p>
-    <w:p>
-      <w:pPr>
-        <w:pStyle w:val="ListParagraph"/>
-        <w:numPr>
-          <w:ilvl w:val="0"/>
-          <w:numId w:val="2"/>
-        </w:numPr>
-      </w:pPr>
-      <w:r>
-        <w:t>Would users want to keep the data generated during the optimization?</w:t>
-      </w:r>
-    </w:p>
-    <w:p>
-      <w:pPr>
-        <w:pStyle w:val="ListParagraph"/>
-        <w:numPr>
-          <w:ilvl w:val="0"/>
-          <w:numId w:val="2"/>
-        </w:numPr>
-      </w:pPr>
-      <w:r>
-        <w:t>What can an optimization be based on. Simulations only or experimental data as well?</w:t>
-      </w:r>
-    </w:p>
-    <w:p>
-      <w:pPr>
-        <w:pStyle w:val="ListParagraph"/>
-        <w:numPr>
-          <w:ilvl w:val="0"/>
-          <w:numId w:val="2"/>
-        </w:numPr>
-      </w:pPr>
-      <w:r>
-        <w:t>As with the what-if and robust design tasks the user will probably only care about the final results but they’ll probably want to know that the results are solid (i.e. error margins etc.)</w:t>
-      </w:r>
-    </w:p>
-    <w:p/>
-    <w:p>
-      <w:pPr>
-        <w:pStyle w:val="Heading2"/>
-      </w:pPr>
-      <w:r>
-        <w:t>Research</w:t>
-      </w:r>
-    </w:p>
-    <w:p/>
-    <w:p/>
-    <w:p>
-      <w:pPr>
-        <w:pStyle w:val="ListParagraph"/>
-        <w:numPr>
-          <w:ilvl w:val="0"/>
-          <w:numId w:val="2"/>
-        </w:numPr>
-      </w:pPr>
-      <w:r>
-        <w:t>General reviewing of a specific model in a specific situation OR several models in a specific situation OR a specific model in multiple situations etc. Need to keep all data and make reviewing of the results easy.</w:t>
-      </w:r>
-    </w:p>
-    <w:p>
-      <w:pPr>
-        <w:pStyle w:val="ListParagraph"/>
-        <w:numPr>
-          <w:ilvl w:val="0"/>
-          <w:numId w:val="2"/>
-        </w:numPr>
-      </w:pPr>
-      <w:r>
-        <w:lastRenderedPageBreak/>
-        <w:t>More than likely that the user will want good control over the exact way the experiment is conducted.</w:t>
-      </w:r>
-    </w:p>
-    <w:p>
-      <w:pPr>
-        <w:pStyle w:val="ListParagraph"/>
-        <w:numPr>
-          <w:ilvl w:val="0"/>
-          <w:numId w:val="2"/>
-        </w:numPr>
-      </w:pPr>
-      <w:r>
-        <w:t>How will the model be specified?</w:t>
-      </w:r>
-    </w:p>
-    <w:p>
-      <w:pPr>
-        <w:pStyle w:val="ListParagraph"/>
-        <w:numPr>
-          <w:ilvl w:val="0"/>
-          <w:numId w:val="2"/>
-        </w:numPr>
-      </w:pPr>
-      <w:r>
-        <w:t>How will the situational settings (physics model etc.) be specified? Should be really easy to set and change</w:t>
-      </w:r>
-    </w:p>
-    <w:p>
-      <w:pPr>
-        <w:pStyle w:val="ListParagraph"/>
-        <w:numPr>
-          <w:ilvl w:val="0"/>
-          <w:numId w:val="2"/>
-        </w:numPr>
-      </w:pPr>
-      <w:r>
-        <w:t>Need error margins for sure. Probably also need additional error data like convergence checking etc.</w:t>
-      </w:r>
-      <w:r>
-        <w:t xml:space="preserve"> </w:t>
-      </w:r>
-    </w:p>
-    <w:p>
-      <w:pPr>
-        <w:pStyle w:val="ListParagraph"/>
-        <w:numPr>
-          <w:ilvl w:val="0"/>
-          <w:numId w:val="2"/>
-        </w:numPr>
-      </w:pPr>
-      <w:r>
-        <w:t>Allow for easy comparison of models / situations. Mapping one to another?</w:t>
-      </w:r>
-    </w:p>
-    <w:p/>
-    <w:p>
-      <w:r>
-        <w:t>General</w:t>
-      </w:r>
-    </w:p>
-    <w:p>
-      <w:pPr>
-        <w:pStyle w:val="ListParagraph"/>
-        <w:numPr>
-          <w:ilvl w:val="0"/>
-          <w:numId w:val="2"/>
-        </w:numPr>
-      </w:pPr>
-      <w:r>
-        <w:t>Users are generally not interested in performing detailed error analyses but it could be useful to have these (robust design relies on this, and other formats could use the errors to determine the inaccuracies + error bars etc.). So we’ll have to offer the user an easy way out.</w:t>
-      </w:r>
-    </w:p>
-    <w:p>
-      <w:pPr>
-        <w:pStyle w:val="ListParagraph"/>
-        <w:numPr>
-          <w:ilvl w:val="0"/>
-          <w:numId w:val="2"/>
-        </w:numPr>
-      </w:pPr>
-      <w:r>
         <w:t>How are we going to integrate the different scenarios into the system? Apollo itself probably shouldn’t know about these things but the UI should. Should we provide templates? Or …?</w:t>
       </w:r>
     </w:p>
@@ -1258,104 +1260,138 @@
       <w:pPr>
         <w:pStyle w:val="Heading1"/>
       </w:pPr>
-      <w:bookmarkStart w:id="5" w:name="_Ref210126004"/>
+      <w:bookmarkStart w:id="4" w:name="_Ref210126004"/>
       <w:r>
         <w:t>Experiments, what and how</w:t>
       </w:r>
+      <w:bookmarkEnd w:id="4"/>
+    </w:p>
+    <w:p/>
+    <w:p/>
+    <w:p/>
+    <w:p>
+      <w:pPr>
+        <w:pStyle w:val="ListParagraph"/>
+        <w:numPr>
+          <w:ilvl w:val="0"/>
+          <w:numId w:val="4"/>
+        </w:numPr>
+      </w:pPr>
+      <w:r>
+        <w:t>What is an experiment</w:t>
+      </w:r>
+    </w:p>
+    <w:p>
+      <w:pPr>
+        <w:pStyle w:val="ListParagraph"/>
+        <w:numPr>
+          <w:ilvl w:val="0"/>
+          <w:numId w:val="4"/>
+        </w:numPr>
+      </w:pPr>
+      <w:r>
+        <w:t>What can they be used for</w:t>
+      </w:r>
+    </w:p>
+    <w:p>
+      <w:pPr>
+        <w:pStyle w:val="ListParagraph"/>
+        <w:numPr>
+          <w:ilvl w:val="0"/>
+          <w:numId w:val="4"/>
+        </w:numPr>
+      </w:pPr>
+      <w:r>
+        <w:t>What can they do</w:t>
+      </w:r>
+    </w:p>
+    <w:p/>
+    <w:p>
+      <w:pPr>
+        <w:pStyle w:val="ListParagraph"/>
+        <w:numPr>
+          <w:ilvl w:val="0"/>
+          <w:numId w:val="4"/>
+        </w:numPr>
+      </w:pPr>
+      <w:r>
+        <w:t>The virtual experiments can be based on one or more physical models.</w:t>
+      </w:r>
+    </w:p>
+    <w:p>
+      <w:pPr>
+        <w:pStyle w:val="ListParagraph"/>
+        <w:numPr>
+          <w:ilvl w:val="0"/>
+          <w:numId w:val="4"/>
+        </w:numPr>
+      </w:pPr>
+      <w:r>
+        <w:t>Data from an experiment can be compared with data from other experiments based on the same geometry. Apollo should be able to highlight the differences and indicate where these differences were found and which experiment was responsible for the differences.</w:t>
+      </w:r>
+    </w:p>
+    <w:p>
+      <w:pPr>
+        <w:pStyle w:val="ListParagraph"/>
+        <w:numPr>
+          <w:ilvl w:val="0"/>
+          <w:numId w:val="4"/>
+        </w:numPr>
+      </w:pPr>
+      <w:r>
+        <w:t>When users modify the original geometry Apollo should be able to update the virtual experiments and show the differences in results with the original geometry.</w:t>
+      </w:r>
+    </w:p>
+    <w:p>
+      <w:pPr>
+        <w:pStyle w:val="ListParagraph"/>
+        <w:numPr>
+          <w:ilvl w:val="0"/>
+          <w:numId w:val="4"/>
+        </w:numPr>
+      </w:pPr>
+      <w:r>
+        <w:t>Users can provide Apollo with physical and geometric situations in which they are interested. Apollo will then be able to provide the user with the behaviour of the geometry in these situations.</w:t>
+      </w:r>
+    </w:p>
+    <w:p>
+      <w:pPr>
+        <w:pStyle w:val="ListParagraph"/>
+        <w:numPr>
+          <w:ilvl w:val="0"/>
+          <w:numId w:val="4"/>
+        </w:numPr>
+      </w:pPr>
+      <w:r>
+        <w:t>Users can provide Apollo with additional expressions for which they wish to see results. Apollo should be able to process these additional expressions and provide the required data to the user.</w:t>
+      </w:r>
+    </w:p>
+    <w:p>
+      <w:pPr>
+        <w:pStyle w:val="ListParagraph"/>
+        <w:numPr>
+          <w:ilvl w:val="0"/>
+          <w:numId w:val="4"/>
+        </w:numPr>
+      </w:pPr>
+      <w:r>
+        <w:t>Users should be able to request that Apollo modifies the geometric parameters based on certain criteria (robust design, optimization) to achieve optimal performance in certain physical situations.</w:t>
+      </w:r>
+    </w:p>
+    <w:p/>
+    <w:p/>
+    <w:p/>
+    <w:p/>
+    <w:p/>
+    <w:p>
+      <w:pPr>
+        <w:pStyle w:val="Heading1"/>
+      </w:pPr>
+      <w:bookmarkStart w:id="5" w:name="_Ref210126023"/>
+      <w:r>
+        <w:t>Working with Apollo</w:t>
+      </w:r>
       <w:bookmarkEnd w:id="5"/>
-    </w:p>
-    <w:p/>
-    <w:p/>
-    <w:p/>
-    <w:p/>
-    <w:p/>
-    <w:p>
-      <w:pPr>
-        <w:pStyle w:val="ListParagraph"/>
-        <w:numPr>
-          <w:ilvl w:val="0"/>
-          <w:numId w:val="4"/>
-        </w:numPr>
-      </w:pPr>
-      <w:r>
-        <w:t>The virtual experiments can be based on one or more physical models.</w:t>
-      </w:r>
-    </w:p>
-    <w:p>
-      <w:pPr>
-        <w:pStyle w:val="ListParagraph"/>
-        <w:numPr>
-          <w:ilvl w:val="0"/>
-          <w:numId w:val="4"/>
-        </w:numPr>
-      </w:pPr>
-      <w:r>
-        <w:t>Data from an experiment can be compared with data from other experiments based on the same geometry. Apollo should be able to highlight the differences and indicate where these differences were found and which experiment was responsible for the differences.</w:t>
-      </w:r>
-    </w:p>
-    <w:p>
-      <w:pPr>
-        <w:pStyle w:val="ListParagraph"/>
-        <w:numPr>
-          <w:ilvl w:val="0"/>
-          <w:numId w:val="4"/>
-        </w:numPr>
-      </w:pPr>
-      <w:r>
-        <w:t>When users modify the original geometry Apollo should be able to update the virtual experiments and show the differences in results with the original geometry.</w:t>
-      </w:r>
-    </w:p>
-    <w:p>
-      <w:pPr>
-        <w:pStyle w:val="ListParagraph"/>
-        <w:numPr>
-          <w:ilvl w:val="0"/>
-          <w:numId w:val="4"/>
-        </w:numPr>
-      </w:pPr>
-      <w:r>
-        <w:t>Users can provide Apollo with physical and geometric situations in which they are interested. Apollo will then be able to provide the user with the behaviour of the geometry in these situations.</w:t>
-      </w:r>
-    </w:p>
-    <w:p>
-      <w:pPr>
-        <w:pStyle w:val="ListParagraph"/>
-        <w:numPr>
-          <w:ilvl w:val="0"/>
-          <w:numId w:val="4"/>
-        </w:numPr>
-      </w:pPr>
-      <w:r>
-        <w:t>Users can provide Apollo with additional expressions for which they wish to see results. Apollo should be able to process these additional expressions and provide the required data to the user.</w:t>
-      </w:r>
-    </w:p>
-    <w:p>
-      <w:pPr>
-        <w:pStyle w:val="ListParagraph"/>
-        <w:numPr>
-          <w:ilvl w:val="0"/>
-          <w:numId w:val="4"/>
-        </w:numPr>
-      </w:pPr>
-      <w:r>
-        <w:t>Users should be able to request that Apollo modifies the geometric parameters based on certain criteria (robust design, optimization) to achieve optimal performance in certain physical situations.</w:t>
-      </w:r>
-    </w:p>
-    <w:p/>
-    <w:p/>
-    <w:p/>
-    <w:p/>
-    <w:p/>
-    <w:p>
-      <w:pPr>
-        <w:pStyle w:val="Heading1"/>
-      </w:pPr>
-      <w:bookmarkStart w:id="6" w:name="_Ref210126023"/>
-      <w:r>
-        <w:lastRenderedPageBreak/>
-        <w:t>Working with Apollo</w:t>
-      </w:r>
-      <w:bookmarkEnd w:id="6"/>
     </w:p>
     <w:p/>
     <w:p/>
@@ -1589,7 +1625,7 @@
     <w:p/>
     <w:p/>
     <w:sectPr>
-      <w:footerReference w:type="default" r:id="rId11"/>
+      <w:footerReference w:type="default" r:id="rId10"/>
       <w:pgSz w:w="11906" w:h="16838" w:code="9"/>
       <w:pgMar w:top="1440" w:right="1440" w:bottom="1440" w:left="1440" w:header="709" w:footer="709" w:gutter="0"/>
       <w:pgNumType w:start="1"/>
@@ -1599,39 +1635,6 @@
     </w:sectPr>
   </w:body>
 </w:document>
-</file>
-
-<file path=word/comments.xml><?xml version="1.0" encoding="utf-8"?>
-<w:comments xmlns:ve="http://schemas.openxmlformats.org/markup-compatibility/2006" xmlns:o="urn:schemas-microsoft-com:office:office" xmlns:r="http://schemas.openxmlformats.org/officeDocument/2006/relationships" xmlns:m="http://schemas.openxmlformats.org/officeDocument/2006/math" xmlns:v="urn:schemas-microsoft-com:vml" xmlns:wp="http://schemas.openxmlformats.org/drawingml/2006/wordprocessingDrawing" xmlns:w10="urn:schemas-microsoft-com:office:word" xmlns:w="http://schemas.openxmlformats.org/wordprocessingml/2006/main" xmlns:wne="http://schemas.microsoft.com/office/word/2006/wordml">
-  <w:comment w:id="3" w:author="Patrick van der Velde" w:date="2008-10-12T16:17:00Z" w:initials="P.J.M.C.">
-    <w:p>
-      <w:pPr>
-        <w:pStyle w:val="CommentText"/>
-      </w:pPr>
-      <w:r>
-        <w:rPr>
-          <w:rStyle w:val="CommentReference"/>
-        </w:rPr>
-        <w:annotationRef/>
-      </w:r>
-      <w:r>
-        <w:t>Other suggestions are:</w:t>
-      </w:r>
-    </w:p>
-    <w:p>
-      <w:pPr>
-        <w:pStyle w:val="CommentText"/>
-        <w:numPr>
-          <w:ilvl w:val="0"/>
-          <w:numId w:val="11"/>
-        </w:numPr>
-      </w:pPr>
-      <w:r>
-        <w:t>Will not allow changes to a running experiment. In order to change an experiment the user will have to stop the run.</w:t>
-      </w:r>
-    </w:p>
-  </w:comment>
-</w:comments>
 </file>
 
 <file path=word/endnotes.xml><?xml version="1.0" encoding="utf-8"?>

</xml_diff>

<commit_message>
Update to storage specs. Adding message from future idea.
</commit_message>
<xml_diff>
--- a/design/User specification.docx
+++ b/design/User specification.docx
@@ -129,7 +129,7 @@
           <w:rPr>
             <w:noProof/>
           </w:rPr>
-          <w:t>Sunday, 2 November 2008</w:t>
+          <w:t>Monday, 24 November 2008</w:t>
         </w:r>
       </w:fldSimple>
     </w:p>
@@ -157,7 +157,6 @@
         <w:pStyle w:val="Heading1"/>
       </w:pPr>
       <w:r>
-        <w:lastRenderedPageBreak/>
         <w:t>Disclaimer</w:t>
       </w:r>
     </w:p>
@@ -359,7 +358,11 @@
         <w:t xml:space="preserve"> the user may need to investigate different kinds of physical </w:t>
       </w:r>
       <w:r>
-        <w:t>behaviour, ranging from simple cases where only a single physical model plays a role to more complicated cases where multiple physical models interact</w:t>
+        <w:t xml:space="preserve">behaviour, ranging from simple cases where only a single physical model plays a role to more complicated cases </w:t>
+      </w:r>
+      <w:r>
+        <w:lastRenderedPageBreak/>
+        <w:t>where multiple physical models interact</w:t>
       </w:r>
       <w:r>
         <w:t>. Apollo will provide</w:t>
@@ -374,11 +377,7 @@
         <w:t xml:space="preserve"> providing as</w:t>
       </w:r>
       <w:r>
-        <w:t xml:space="preserve"> many different physical models as possible. However if </w:t>
-      </w:r>
-      <w:r>
-        <w:lastRenderedPageBreak/>
-        <w:t xml:space="preserve">a physical model is not known to Apollo it should be possible for the user (or others) to add tools that allow Apollo to </w:t>
+        <w:t xml:space="preserve"> many different physical models as possible. However if a physical model is not known to Apollo it should be possible for the user (or others) to add tools that allow Apollo to </w:t>
       </w:r>
       <w:r>
         <w:t>work</w:t>
@@ -481,7 +480,7 @@
     <w:p/>
     <w:p>
       <w:pPr>
-        <w:pStyle w:val="Heading3"/>
+        <w:pStyle w:val="Heading2"/>
       </w:pPr>
       <w:r>
         <w:t>The developer</w:t>
@@ -613,7 +612,13 @@
         </w:numPr>
       </w:pPr>
       <w:r>
-        <w:t>Apollo will not allow users to make changes to a running experiment. In order to change or update an experiment users will have to stop the running of the experiment and make the changes. Apollo may allow users to pause an experiment in order to make changes.</w:t>
+        <w:t xml:space="preserve">Apollo will not allow users to make changes to a running experiment. In order to change or update an experiment </w:t>
+      </w:r>
+      <w:r>
+        <w:t xml:space="preserve">the </w:t>
+      </w:r>
+      <w:r>
+        <w:t>user will have to stop the running of the experiment and make the changes. Apollo may allow users to pause an experiment in order to make changes.</w:t>
       </w:r>
     </w:p>
     <w:p/>

</xml_diff>

<commit_message>
Started updating the system specifications in order to be able to start with the interface design of the core.
</commit_message>
<xml_diff>
--- a/design/User specification.docx
+++ b/design/User specification.docx
@@ -129,7 +129,7 @@
           <w:rPr>
             <w:noProof/>
           </w:rPr>
-          <w:t>Thursday, 14 May 2009</w:t>
+          <w:t>Thursday, 28 May 2009</w:t>
         </w:r>
       </w:fldSimple>
     </w:p>
@@ -204,28 +204,43 @@
         <w:t xml:space="preserve"> in different physical situations</w:t>
       </w:r>
       <w:r>
-        <w:t>. Apollo achieves this goal by allowing users to perform different experiments on a design. These experiments</w:t>
-      </w:r>
-      <w:r>
-        <w:t xml:space="preserve"> of one or more physical models</w:t>
-      </w:r>
-      <w:r>
-        <w:t xml:space="preserve"> can be virtual (i.e. simulations)</w:t>
-      </w:r>
-      <w:r>
-        <w:t xml:space="preserve"> experiments which Apollo executes</w:t>
-      </w:r>
-      <w:r>
-        <w:t xml:space="preserve"> or real experiments for which Apollo</w:t>
+        <w:t xml:space="preserve">. Apollo achieves this goal by allowing users to </w:t>
+      </w:r>
+      <w:r>
+        <w:t>create</w:t>
+      </w:r>
+      <w:r>
+        <w:t xml:space="preserve"> different </w:t>
+      </w:r>
+      <w:r>
+        <w:t>data sets</w:t>
+      </w:r>
+      <w:r>
+        <w:t xml:space="preserve"> on a design. These </w:t>
+      </w:r>
+      <w:r>
+        <w:t>data sets</w:t>
       </w:r>
       <w:r>
         <w:t xml:space="preserve"> </w:t>
       </w:r>
       <w:r>
-        <w:t>only</w:t>
-      </w:r>
-      <w:r>
-        <w:t xml:space="preserve"> stores and processes the data. </w:t>
+        <w:t xml:space="preserve">can hold data describing </w:t>
+      </w:r>
+      <w:r>
+        <w:t>one or more physical models</w:t>
+      </w:r>
+      <w:r>
+        <w:t xml:space="preserve">. The data can either be generated by a simulation or an experiment. </w:t>
+      </w:r>
+      <w:r>
+        <w:t>Apollo</w:t>
+      </w:r>
+      <w:r>
+        <w:t xml:space="preserve"> is able to process the data in the data set and finally store and display the processed data</w:t>
+      </w:r>
+      <w:r>
+        <w:t xml:space="preserve">. </w:t>
       </w:r>
     </w:p>
     <w:p/>
@@ -344,7 +359,28 @@
         <w:t>neers, designers, architects and other professionals who need to evaluate and improve geometry based designs</w:t>
       </w:r>
       <w:r>
-        <w:t xml:space="preserve"> by providing them with a tool that allows them to study the physical behaviour of the design. Apollo will achieve this goal by providing the user with the ability to perform experiments based on one or more physical models on the design.  These experiments can be virtual (i.e. simulations) experiments which Apollo can execute or real experiments for which Apollo only stores and processes the data.</w:t>
+        <w:t xml:space="preserve"> by providing them with a tool that allows them to study the physical behaviour of the design. Apollo will achieve this goal by providing the user with the ability to </w:t>
+      </w:r>
+      <w:r>
+        <w:t>process data sets which are</w:t>
+      </w:r>
+      <w:r>
+        <w:t xml:space="preserve"> based on one or more physical models on the design.  These </w:t>
+      </w:r>
+      <w:r>
+        <w:t xml:space="preserve">data sets can hold </w:t>
+      </w:r>
+      <w:r>
+        <w:t xml:space="preserve">virtual (i.e. simulations) </w:t>
+      </w:r>
+      <w:r>
+        <w:t>and</w:t>
+      </w:r>
+      <w:r>
+        <w:t xml:space="preserve"> real </w:t>
+      </w:r>
+      <w:r>
+        <w:t>data.</w:t>
       </w:r>
       <w:r>
         <w:t xml:space="preserve"> </w:t>
@@ -365,7 +401,19 @@
         <w:t>. Apollo will provide</w:t>
       </w:r>
       <w:r>
-        <w:t xml:space="preserve"> the tools to perform simple and complex experiments as well </w:t>
+        <w:t xml:space="preserve"> the tools to </w:t>
+      </w:r>
+      <w:r>
+        <w:t>create and store</w:t>
+      </w:r>
+      <w:r>
+        <w:t xml:space="preserve"> simple and complex </w:t>
+      </w:r>
+      <w:r>
+        <w:t>data sets</w:t>
+      </w:r>
+      <w:r>
+        <w:t xml:space="preserve"> as well </w:t>
       </w:r>
       <w:r>
         <w:t>as</w:t>
@@ -374,11 +422,11 @@
         <w:t xml:space="preserve"> providing as</w:t>
       </w:r>
       <w:r>
-        <w:t xml:space="preserve"> many different physical models as possible. However if </w:t>
+        <w:t xml:space="preserve"> many different physical models as possible. However if a </w:t>
       </w:r>
       <w:r>
         <w:lastRenderedPageBreak/>
-        <w:t xml:space="preserve">a physical model is not known to Apollo it should be possible for the user (or others) to add tools that allow Apollo to </w:t>
+        <w:t xml:space="preserve">physical model is not known to Apollo it should be possible for the user (or others) to add tools that allow Apollo to </w:t>
       </w:r>
       <w:r>
         <w:t>work</w:t>
@@ -389,13 +437,31 @@
     </w:p>
     <w:p>
       <w:r>
-        <w:t>Because experiments, both virtual and real, can</w:t>
+        <w:t xml:space="preserve">Because </w:t>
+      </w:r>
+      <w:r>
+        <w:t>data sets</w:t>
+      </w:r>
+      <w:r>
+        <w:t>, both virtual and real, can</w:t>
       </w:r>
       <w:r>
         <w:t xml:space="preserve"> quickly</w:t>
       </w:r>
       <w:r>
-        <w:t xml:space="preserve"> become complicated one of the main goals of Apollo is to simplify that part of the design process by providing easy setup and execution of virtual experiments and easy processing of data for virtual and real experiments.</w:t>
+        <w:t xml:space="preserve"> become complicated one of the main goals of Apollo is to simplify that part of the design process by providing easy setup and execution of </w:t>
+      </w:r>
+      <w:r>
+        <w:t>simulation calculations</w:t>
+      </w:r>
+      <w:r>
+        <w:t xml:space="preserve"> </w:t>
+      </w:r>
+      <w:r>
+        <w:t>and easy processing of data resulting from either simulations or experiments</w:t>
+      </w:r>
+      <w:r>
+        <w:t>.</w:t>
       </w:r>
       <w:r>
         <w:t xml:space="preserve"> The idea is to make simple things automatic and complicated things easy. The user interface should be as simple as possible (but no simpler) but still provide access to more powerful features for the complicated scenarios.</w:t>
@@ -472,10 +538,25 @@
     <w:p/>
     <w:p>
       <w:r>
-        <w:t>Apollo should ensure that users who only have knowledge of the physical aspects of the experiment can still perform the experiment</w:t>
-      </w:r>
-      <w:r>
-        <w:t>s successfully. This means that Apollo should hide as much of the calculation side of the experiments as possible but still provide advanced users with the possibility to control these parts.</w:t>
+        <w:t xml:space="preserve">Apollo should ensure that users who only have knowledge of the physical aspects of the </w:t>
+      </w:r>
+      <w:r>
+        <w:t>modelling</w:t>
+      </w:r>
+      <w:r>
+        <w:t xml:space="preserve"> can still perform </w:t>
+      </w:r>
+      <w:r>
+        <w:t>generate the required data</w:t>
+      </w:r>
+      <w:r>
+        <w:t xml:space="preserve"> successfully. This means that Apollo should hide as much of the calculation side of the </w:t>
+      </w:r>
+      <w:r>
+        <w:t>data generation process</w:t>
+      </w:r>
+      <w:r>
+        <w:t xml:space="preserve"> as possible but still provide advanced users with the possibility to control these parts.</w:t>
       </w:r>
     </w:p>
     <w:p/>
@@ -510,7 +591,13 @@
         <w:t>provides</w:t>
       </w:r>
       <w:r>
-        <w:t xml:space="preserve"> new experiment sub-elements, data processing and visualization, data import &amp; export</w:t>
+        <w:t xml:space="preserve"> new </w:t>
+      </w:r>
+      <w:r>
+        <w:t xml:space="preserve">data set </w:t>
+      </w:r>
+      <w:r>
+        <w:t>sub-elements, data processing and visualization, data import &amp; export</w:t>
       </w:r>
       <w:r>
         <w:t xml:space="preserve"> </w:t>
@@ -519,10 +606,10 @@
         <w:t xml:space="preserve">filters </w:t>
       </w:r>
       <w:r>
-        <w:t>and additional experiment</w:t>
-      </w:r>
-      <w:r>
-        <w:t xml:space="preserve"> types</w:t>
+        <w:t xml:space="preserve">and additional </w:t>
+      </w:r>
+      <w:r>
+        <w:t>data sources</w:t>
       </w:r>
       <w:r>
         <w:t>.</w:t>
@@ -601,7 +688,13 @@
         <w:t>Apollo will not support multiple concurrent users working on the same model</w:t>
       </w:r>
       <w:r>
-        <w:t>. All projects and experiments will only be accessible by a single user at the time.</w:t>
+        <w:t xml:space="preserve">. All projects and </w:t>
+      </w:r>
+      <w:r>
+        <w:t>data sets</w:t>
+      </w:r>
+      <w:r>
+        <w:t xml:space="preserve"> will only be accessible by a single user at the time.</w:t>
       </w:r>
     </w:p>
     <w:p>
@@ -613,13 +706,34 @@
         </w:numPr>
       </w:pPr>
       <w:r>
-        <w:t xml:space="preserve">Apollo will not allow users to make changes to a running experiment. In order to change or update an experiment </w:t>
+        <w:t xml:space="preserve">Apollo will not allow users to make changes to a running </w:t>
+      </w:r>
+      <w:r>
+        <w:t>data set</w:t>
+      </w:r>
+      <w:r>
+        <w:t xml:space="preserve">. In order to change or update </w:t>
+      </w:r>
+      <w:r>
+        <w:t>the setup for a data set</w:t>
+      </w:r>
+      <w:r>
+        <w:t xml:space="preserve"> </w:t>
       </w:r>
       <w:r>
         <w:t xml:space="preserve">the </w:t>
       </w:r>
       <w:r>
-        <w:t>user will have to stop the running of the experiment and make the changes. Apollo may allow users to pause an experiment in order to make changes.</w:t>
+        <w:t xml:space="preserve">user will have to stop processing the data set </w:t>
+      </w:r>
+      <w:r>
+        <w:t xml:space="preserve">and make the changes. Apollo may allow users to pause </w:t>
+      </w:r>
+      <w:r>
+        <w:t>data set processing</w:t>
+      </w:r>
+      <w:r>
+        <w:t xml:space="preserve"> in order to make changes.</w:t>
       </w:r>
     </w:p>
     <w:p/>
@@ -751,8 +865,10 @@
       <w:r>
         <w:t xml:space="preserve">In robust design the designer is interested in developing a product which is able to perform optimally within a specific range of geometric and environmental conditions. </w:t>
       </w:r>
-    </w:p>
-    <w:p/>
+      <w:r>
+        <w:t>The main goals for the designer are:</w:t>
+      </w:r>
+    </w:p>
     <w:p>
       <w:pPr>
         <w:pStyle w:val="ListParagraph"/>
@@ -762,16 +878,107 @@
         </w:numPr>
       </w:pPr>
       <w:r>
-        <w:t>Design with tolerances (optimal solution with tolerance to change). User is effectively only</w:t>
-      </w:r>
-      <w:r>
-        <w:t xml:space="preserve"> interested in the final result. H</w:t>
-      </w:r>
-      <w:r>
-        <w:t>owever there could be some interest in learning why this solution is the best</w:t>
-      </w:r>
-      <w:r>
-        <w:t xml:space="preserve"> so we may need to store the data</w:t>
+        <w:t>Create an optimal d</w:t>
+      </w:r>
+      <w:r>
+        <w:t>esign with</w:t>
+      </w:r>
+      <w:r>
+        <w:t xml:space="preserve"> which is tolerant to changes in conditions. </w:t>
+      </w:r>
+    </w:p>
+    <w:p>
+      <w:pPr>
+        <w:pStyle w:val="ListParagraph"/>
+        <w:numPr>
+          <w:ilvl w:val="0"/>
+          <w:numId w:val="2"/>
+        </w:numPr>
+      </w:pPr>
+      <w:r>
+        <w:t xml:space="preserve">Control the data processing by specifying one or more parameters manually or by fixing the range of one or more parameters. </w:t>
+      </w:r>
+    </w:p>
+    <w:p>
+      <w:pPr>
+        <w:pStyle w:val="ListParagraph"/>
+        <w:numPr>
+          <w:ilvl w:val="0"/>
+          <w:numId w:val="2"/>
+        </w:numPr>
+      </w:pPr>
+      <w:r>
+        <w:t>Generate the final design as quick as possible with known accuracy of the final solution.</w:t>
+      </w:r>
+    </w:p>
+    <w:p/>
+    <w:p/>
+    <w:p>
+      <w:r>
+        <w:t>In response to these goals Apollo should be able to:</w:t>
+      </w:r>
+    </w:p>
+    <w:p>
+      <w:pPr>
+        <w:pStyle w:val="ListParagraph"/>
+        <w:numPr>
+          <w:ilvl w:val="0"/>
+          <w:numId w:val="2"/>
+        </w:numPr>
+      </w:pPr>
+      <w:r>
+        <w:t xml:space="preserve">Allow user to specify </w:t>
+      </w:r>
+      <w:r>
+        <w:t>tolerances</w:t>
+      </w:r>
+      <w:r>
+        <w:t xml:space="preserve"> and error levels which are allowed for the final solution</w:t>
+      </w:r>
+      <w:r>
+        <w:t xml:space="preserve">. </w:t>
+      </w:r>
+      <w:r>
+        <w:t>Furthermore Apollo should allow users to specify the variance on the input values. These variances should be taken into account when processing the data. While the u</w:t>
+      </w:r>
+      <w:r>
+        <w:t xml:space="preserve">ser is </w:t>
+      </w:r>
+      <w:r>
+        <w:t>probably</w:t>
+      </w:r>
+      <w:r>
+        <w:t xml:space="preserve"> only</w:t>
+      </w:r>
+      <w:r>
+        <w:t xml:space="preserve"> interested in the final result</w:t>
+      </w:r>
+      <w:r>
+        <w:t xml:space="preserve"> there could be some interest in learning why this solution is the best</w:t>
+      </w:r>
+      <w:r>
+        <w:t xml:space="preserve"> so </w:t>
+      </w:r>
+      <w:r>
+        <w:t>Apollo</w:t>
+      </w:r>
+      <w:r>
+        <w:t xml:space="preserve"> need</w:t>
+      </w:r>
+      <w:r>
+        <w:t>s</w:t>
+      </w:r>
+      <w:r>
+        <w:t xml:space="preserve"> to store</w:t>
+      </w:r>
+      <w:r>
+        <w:t xml:space="preserve"> all</w:t>
+      </w:r>
+      <w:r>
+        <w:t xml:space="preserve"> the data</w:t>
+      </w:r>
+      <w:r>
+        <w:t xml:space="preserve"> generated during the processing of the model</w:t>
       </w:r>
       <w:r>
         <w:t>.</w:t>
@@ -786,74 +993,318 @@
         </w:numPr>
       </w:pPr>
       <w:r>
-        <w:t>How to approach?</w:t>
-      </w:r>
-      <w:r>
-        <w:t xml:space="preserve"> Which actions will the user take to start a robust design</w:t>
-      </w:r>
-      <w:r>
-        <w:t>?</w:t>
-      </w:r>
-    </w:p>
-    <w:p>
-      <w:pPr>
-        <w:pStyle w:val="ListParagraph"/>
-        <w:numPr>
-          <w:ilvl w:val="1"/>
+        <w:t>Allow users to specify a range of values for the free parameters. Once the range is specified Apollo should be able to determine for which values the data processing shall be performed. The user may desire to have more or less control over this selection process so appropriate amount of control should be provided to the user.</w:t>
+      </w:r>
+    </w:p>
+    <w:p>
+      <w:pPr>
+        <w:pStyle w:val="ListParagraph"/>
+        <w:numPr>
+          <w:ilvl w:val="0"/>
           <w:numId w:val="2"/>
         </w:numPr>
       </w:pPr>
       <w:r>
-        <w:t>Need:</w:t>
-      </w:r>
-    </w:p>
-    <w:p>
-      <w:pPr>
-        <w:pStyle w:val="ListParagraph"/>
-        <w:numPr>
-          <w:ilvl w:val="2"/>
+        <w:t xml:space="preserve">Allow the user to select the desired combination of </w:t>
+      </w:r>
+      <w:r>
+        <w:t>physics models</w:t>
+      </w:r>
+      <w:r>
+        <w:t>.</w:t>
+      </w:r>
+      <w:r>
+        <w:t xml:space="preserve"> Apollo should try to hide as much of the unnecessary details of the selected models. Users should normally not need to select the exact model even though this should be possible.</w:t>
+      </w:r>
+    </w:p>
+    <w:p>
+      <w:pPr>
+        <w:pStyle w:val="ListParagraph"/>
+        <w:numPr>
+          <w:ilvl w:val="0"/>
           <w:numId w:val="2"/>
         </w:numPr>
       </w:pPr>
       <w:r>
+        <w:t xml:space="preserve">Reach the </w:t>
+      </w:r>
+      <w:r>
+        <w:t>final solution quickly and</w:t>
+      </w:r>
+      <w:r>
+        <w:t xml:space="preserve"> with a known accuracy, </w:t>
+      </w:r>
+      <w:r>
+        <w:t>i.e. the user should know what the</w:t>
+      </w:r>
+      <w:r>
+        <w:t xml:space="preserve"> tolerances are on the solution</w:t>
+      </w:r>
+      <w:r>
+        <w:t>.</w:t>
+      </w:r>
+    </w:p>
+    <w:p/>
+    <w:p>
+      <w:pPr>
+        <w:pStyle w:val="Heading2"/>
+      </w:pPr>
+      <w:r>
+        <w:t>What-if research</w:t>
+      </w:r>
+    </w:p>
+    <w:p/>
+    <w:p/>
+    <w:p>
+      <w:pPr>
+        <w:pStyle w:val="ListParagraph"/>
+        <w:numPr>
+          <w:ilvl w:val="0"/>
+          <w:numId w:val="2"/>
+        </w:numPr>
+      </w:pPr>
+      <w:r>
+        <w:t>Put a design through different parameter studies to see what the differences are. User is normally only interested in the result, i.e. the influences of the different parameters. Possibly this could lead to an optimisation calculation (leaving out the unimportant parameters)</w:t>
+      </w:r>
+      <w:r>
+        <w:t xml:space="preserve">. </w:t>
+      </w:r>
+    </w:p>
+    <w:p>
+      <w:pPr>
+        <w:pStyle w:val="ListParagraph"/>
+        <w:numPr>
+          <w:ilvl w:val="0"/>
+          <w:numId w:val="2"/>
+        </w:numPr>
+      </w:pPr>
+      <w:r>
+        <w:t>How is this approached? What actions will be taken, what data is expected and should this data be stored?</w:t>
+      </w:r>
+    </w:p>
+    <w:p>
+      <w:pPr>
+        <w:pStyle w:val="ListParagraph"/>
+        <w:numPr>
+          <w:ilvl w:val="0"/>
+          <w:numId w:val="2"/>
+        </w:numPr>
+      </w:pPr>
+      <w:r>
+        <w:t>The user may need / want to specify specific variables to keep track of. Allow addition of new variables with their own calculations.</w:t>
+      </w:r>
+    </w:p>
+    <w:p>
+      <w:pPr>
+        <w:pStyle w:val="ListParagraph"/>
+        <w:numPr>
+          <w:ilvl w:val="0"/>
+          <w:numId w:val="2"/>
+        </w:numPr>
+      </w:pPr>
+      <w:r>
+        <w:t>How will the parameters be specified? How will the parameter range be specified?</w:t>
+      </w:r>
+    </w:p>
+    <w:p>
+      <w:pPr>
+        <w:pStyle w:val="ListParagraph"/>
+        <w:numPr>
+          <w:ilvl w:val="0"/>
+          <w:numId w:val="2"/>
+        </w:numPr>
+      </w:pPr>
+      <w:r>
+        <w:t>How will the results be presented, graphs, tables, 3d surfaces etc.</w:t>
+      </w:r>
+    </w:p>
+    <w:p>
+      <w:pPr>
+        <w:pStyle w:val="ListParagraph"/>
+        <w:numPr>
+          <w:ilvl w:val="0"/>
+          <w:numId w:val="2"/>
+        </w:numPr>
+      </w:pPr>
+      <w:r>
+        <w:t xml:space="preserve">Do users want to compare their results with others? </w:t>
+      </w:r>
+      <w:r>
+        <w:t>Experiments</w:t>
+      </w:r>
+      <w:r>
+        <w:t>, simulations?</w:t>
+      </w:r>
+    </w:p>
+    <w:p>
+      <w:pPr>
+        <w:pStyle w:val="ListParagraph"/>
+        <w:numPr>
+          <w:ilvl w:val="0"/>
+          <w:numId w:val="2"/>
+        </w:numPr>
+      </w:pPr>
+    </w:p>
+    <w:p/>
+    <w:p>
+      <w:pPr>
+        <w:pStyle w:val="Heading2"/>
+      </w:pPr>
+      <w:r>
+        <w:t>Optimization</w:t>
+      </w:r>
+    </w:p>
+    <w:p/>
+    <w:p/>
+    <w:p/>
+    <w:p>
+      <w:pPr>
+        <w:pStyle w:val="ListParagraph"/>
+        <w:numPr>
+          <w:ilvl w:val="0"/>
+          <w:numId w:val="2"/>
+        </w:numPr>
+      </w:pPr>
+      <w:r>
+        <w:t>Define a design (probably geometry) and optimize its shape or behaviour.</w:t>
+      </w:r>
+    </w:p>
+    <w:p>
+      <w:pPr>
+        <w:pStyle w:val="ListParagraph"/>
+        <w:numPr>
+          <w:ilvl w:val="0"/>
+          <w:numId w:val="2"/>
+        </w:numPr>
+      </w:pPr>
+      <w:r>
+        <w:t>Which steps will be taken by the user?</w:t>
+      </w:r>
+    </w:p>
+    <w:p>
+      <w:pPr>
+        <w:pStyle w:val="ListParagraph"/>
+        <w:numPr>
+          <w:ilvl w:val="0"/>
+          <w:numId w:val="2"/>
+        </w:numPr>
+      </w:pPr>
+      <w:r>
+        <w:t>How will the user specify the different optimization variables? It should be really easy. We might also have to indicate a total computation time, so that the user will know how long the total will take (that way the user will probably not define too many variables / steps).</w:t>
+      </w:r>
+    </w:p>
+    <w:p>
+      <w:pPr>
+        <w:pStyle w:val="ListParagraph"/>
+        <w:numPr>
+          <w:ilvl w:val="0"/>
+          <w:numId w:val="2"/>
+        </w:numPr>
+      </w:pPr>
+      <w:r>
+        <w:t xml:space="preserve">How will the results be </w:t>
+      </w:r>
+      <w:r>
+        <w:t>presented?</w:t>
+      </w:r>
+      <w:r>
+        <w:t xml:space="preserve"> Do we provide an overview of the optimization history and if so what will that overview look like (graphs, tables, movies …).</w:t>
+      </w:r>
+    </w:p>
+    <w:p>
+      <w:pPr>
+        <w:pStyle w:val="ListParagraph"/>
+        <w:numPr>
+          <w:ilvl w:val="0"/>
+          <w:numId w:val="2"/>
+        </w:numPr>
+      </w:pPr>
+      <w:r>
+        <w:t>Would users want to keep the data generated during the optimization?</w:t>
+      </w:r>
+    </w:p>
+    <w:p>
+      <w:pPr>
+        <w:pStyle w:val="ListParagraph"/>
+        <w:numPr>
+          <w:ilvl w:val="0"/>
+          <w:numId w:val="2"/>
+        </w:numPr>
+      </w:pPr>
+      <w:r>
+        <w:t>What can an optimization be based on. Simulations only or experimental data as well?</w:t>
+      </w:r>
+    </w:p>
+    <w:p>
+      <w:pPr>
+        <w:pStyle w:val="ListParagraph"/>
+        <w:numPr>
+          <w:ilvl w:val="0"/>
+          <w:numId w:val="2"/>
+        </w:numPr>
+      </w:pPr>
+      <w:r>
+        <w:t>As with the what-if and robust design tasks the user will probably only care about the final results but they’ll probably want to know that the results are solid (i.e. error margins etc.)</w:t>
+      </w:r>
+    </w:p>
+    <w:p/>
+    <w:p>
+      <w:pPr>
+        <w:pStyle w:val="Heading2"/>
+      </w:pPr>
+      <w:r>
         <w:lastRenderedPageBreak/>
-        <w:t>Tolerances for all the input variables</w:t>
-      </w:r>
-    </w:p>
-    <w:p>
-      <w:pPr>
-        <w:pStyle w:val="ListParagraph"/>
-        <w:numPr>
-          <w:ilvl w:val="2"/>
+        <w:t>Research</w:t>
+      </w:r>
+    </w:p>
+    <w:p/>
+    <w:p/>
+    <w:p>
+      <w:pPr>
+        <w:pStyle w:val="ListParagraph"/>
+        <w:numPr>
+          <w:ilvl w:val="0"/>
           <w:numId w:val="2"/>
         </w:numPr>
       </w:pPr>
       <w:r>
-        <w:t>Allowed variance of variables (same as optimisation)</w:t>
-      </w:r>
-    </w:p>
-    <w:p>
-      <w:pPr>
-        <w:pStyle w:val="ListParagraph"/>
-        <w:numPr>
-          <w:ilvl w:val="1"/>
+        <w:t>General reviewing of a specific model in a specific situation OR several models in a specific situation OR a specific model in multiple situations etc. Need to keep all data and make reviewing of the results easy.</w:t>
+      </w:r>
+    </w:p>
+    <w:p>
+      <w:pPr>
+        <w:pStyle w:val="ListParagraph"/>
+        <w:numPr>
+          <w:ilvl w:val="0"/>
           <w:numId w:val="2"/>
         </w:numPr>
       </w:pPr>
       <w:r>
-        <w:t>Getting started</w:t>
-      </w:r>
-    </w:p>
-    <w:p>
-      <w:pPr>
-        <w:pStyle w:val="ListParagraph"/>
-        <w:numPr>
-          <w:ilvl w:val="1"/>
+        <w:t xml:space="preserve">More than likely that the user will want good control over the exact way the </w:t>
+      </w:r>
+      <w:r>
+        <w:t>data set</w:t>
+      </w:r>
+      <w:r>
+        <w:t xml:space="preserve"> is </w:t>
+      </w:r>
+      <w:r>
+        <w:t>processed</w:t>
+      </w:r>
+      <w:r>
+        <w:t>.</w:t>
+      </w:r>
+    </w:p>
+    <w:p>
+      <w:pPr>
+        <w:pStyle w:val="ListParagraph"/>
+        <w:numPr>
+          <w:ilvl w:val="0"/>
           <w:numId w:val="2"/>
         </w:numPr>
       </w:pPr>
       <w:r>
-        <w:t>Outputs</w:t>
+        <w:t>How will the model be specified?</w:t>
       </w:r>
     </w:p>
     <w:p>
@@ -865,7 +1316,7 @@
         </w:numPr>
       </w:pPr>
       <w:r>
-        <w:t>Iterations in design changes (or is that what-if, regardless we should support this)</w:t>
+        <w:t>How will the situational settings (physics model etc.) be specified? Should be really easy to set and change</w:t>
       </w:r>
     </w:p>
     <w:p>
@@ -877,13 +1328,10 @@
         </w:numPr>
       </w:pPr>
       <w:r>
-        <w:t xml:space="preserve">How to specify the tolerances and </w:t>
-      </w:r>
-      <w:r>
-        <w:t>how to review the results</w:t>
-      </w:r>
-      <w:r>
-        <w:t>?</w:t>
+        <w:t>Need error margins for sure. Probably also need additional error data like convergence checking etc.</w:t>
+      </w:r>
+      <w:r>
+        <w:t xml:space="preserve"> </w:t>
       </w:r>
     </w:p>
     <w:p>
@@ -895,7 +1343,13 @@
         </w:numPr>
       </w:pPr>
       <w:r>
-        <w:t>User might want to ‘butt in’ on the iteration process and control one or more parameters manually, fix their ranges, or even hold them constant.</w:t>
+        <w:t>Allow for easy comparison of models / situations. Mapping one to another?</w:t>
+      </w:r>
+    </w:p>
+    <w:p/>
+    <w:p>
+      <w:r>
+        <w:t>General</w:t>
       </w:r>
     </w:p>
     <w:p>
@@ -907,10 +1361,7 @@
         </w:numPr>
       </w:pPr>
       <w:r>
-        <w:t>Should be useable with all different physics models / solvers</w:t>
-      </w:r>
-      <w:r>
-        <w:t xml:space="preserve"> and all combinations of these models.</w:t>
+        <w:t>Users are generally not interested in performing detailed error analyses but it could be useful to have these (robust design relies on this, and other formats could use the errors to determine the inaccuracies + error bars etc.). So we’ll have to offer the user an easy way out.</w:t>
       </w:r>
     </w:p>
     <w:p>
@@ -922,527 +1373,196 @@
         </w:numPr>
       </w:pPr>
       <w:r>
-        <w:t>The final solution should be reached quickly and the results should be accurate. More importantly the accuracy of the solution should be known (i.e. the user should know what the tolerances are on the solution).</w:t>
-      </w:r>
-    </w:p>
-    <w:p/>
-    <w:p>
-      <w:pPr>
-        <w:pStyle w:val="Heading2"/>
-      </w:pPr>
-      <w:r>
-        <w:t>What-if research</w:t>
-      </w:r>
-    </w:p>
-    <w:p/>
-    <w:p/>
-    <w:p>
-      <w:pPr>
-        <w:pStyle w:val="ListParagraph"/>
-        <w:numPr>
-          <w:ilvl w:val="0"/>
-          <w:numId w:val="2"/>
-        </w:numPr>
-      </w:pPr>
-      <w:r>
-        <w:t>Put a design through different parameter studies to see what the differences are. User is normally only interested in the result, i.e. the influences of the different parameters. Possibly this could lead to an optimisation calculation (leaving out the unimportant parameters)</w:t>
-      </w:r>
-      <w:r>
-        <w:t xml:space="preserve">. </w:t>
-      </w:r>
-    </w:p>
-    <w:p>
-      <w:pPr>
-        <w:pStyle w:val="ListParagraph"/>
-        <w:numPr>
-          <w:ilvl w:val="0"/>
-          <w:numId w:val="2"/>
-        </w:numPr>
-      </w:pPr>
-      <w:r>
-        <w:t>How is this approached? What actions will be taken, what data is expected and should this data be stored?</w:t>
-      </w:r>
-    </w:p>
-    <w:p>
-      <w:pPr>
-        <w:pStyle w:val="ListParagraph"/>
-        <w:numPr>
-          <w:ilvl w:val="0"/>
-          <w:numId w:val="2"/>
-        </w:numPr>
-      </w:pPr>
-      <w:r>
-        <w:t>The user may need / want to specify specific variables to keep track of. Allow addition of new variables with their own calculations.</w:t>
-      </w:r>
-    </w:p>
-    <w:p>
-      <w:pPr>
-        <w:pStyle w:val="ListParagraph"/>
-        <w:numPr>
-          <w:ilvl w:val="0"/>
-          <w:numId w:val="2"/>
-        </w:numPr>
-      </w:pPr>
-      <w:r>
-        <w:t>How will the parameters be specified? How will the parameter range be specified?</w:t>
-      </w:r>
-    </w:p>
-    <w:p>
-      <w:pPr>
-        <w:pStyle w:val="ListParagraph"/>
-        <w:numPr>
-          <w:ilvl w:val="0"/>
-          <w:numId w:val="2"/>
-        </w:numPr>
-      </w:pPr>
-      <w:r>
-        <w:t>How will the results be presented, graphs, tables, 3d surfaces etc.</w:t>
-      </w:r>
-    </w:p>
-    <w:p>
-      <w:pPr>
-        <w:pStyle w:val="ListParagraph"/>
-        <w:numPr>
-          <w:ilvl w:val="0"/>
-          <w:numId w:val="2"/>
-        </w:numPr>
-      </w:pPr>
-      <w:r>
-        <w:t xml:space="preserve">Do users want to compare their results with others? </w:t>
-      </w:r>
-      <w:r>
-        <w:t>Experiments</w:t>
-      </w:r>
-      <w:r>
-        <w:t>, simulations?</w:t>
-      </w:r>
-    </w:p>
-    <w:p>
-      <w:pPr>
-        <w:pStyle w:val="ListParagraph"/>
-        <w:numPr>
-          <w:ilvl w:val="0"/>
-          <w:numId w:val="2"/>
-        </w:numPr>
-      </w:pPr>
-    </w:p>
-    <w:p/>
-    <w:p>
-      <w:pPr>
-        <w:pStyle w:val="Heading2"/>
-      </w:pPr>
-      <w:r>
-        <w:t>Optimization</w:t>
-      </w:r>
-    </w:p>
-    <w:p/>
-    <w:p/>
-    <w:p/>
-    <w:p>
-      <w:pPr>
-        <w:pStyle w:val="ListParagraph"/>
-        <w:numPr>
-          <w:ilvl w:val="0"/>
-          <w:numId w:val="2"/>
-        </w:numPr>
-      </w:pPr>
-      <w:r>
-        <w:t>Define a design (probably geometry) and optimize its shape or behaviour.</w:t>
-      </w:r>
-    </w:p>
-    <w:p>
-      <w:pPr>
-        <w:pStyle w:val="ListParagraph"/>
-        <w:numPr>
-          <w:ilvl w:val="0"/>
-          <w:numId w:val="2"/>
-        </w:numPr>
-      </w:pPr>
-      <w:r>
-        <w:t>Which steps will be taken by the user?</w:t>
-      </w:r>
-    </w:p>
-    <w:p>
-      <w:pPr>
-        <w:pStyle w:val="ListParagraph"/>
-        <w:numPr>
-          <w:ilvl w:val="0"/>
-          <w:numId w:val="2"/>
-        </w:numPr>
-      </w:pPr>
-      <w:r>
-        <w:t>How will the user specify the different optimization variables? It should be really easy. We might also have to indicate a total computation time, so that the user will know how long the total will take (that way the user will probably not define too many variables / steps).</w:t>
-      </w:r>
-    </w:p>
-    <w:p>
-      <w:pPr>
-        <w:pStyle w:val="ListParagraph"/>
-        <w:numPr>
-          <w:ilvl w:val="0"/>
-          <w:numId w:val="2"/>
-        </w:numPr>
-      </w:pPr>
-      <w:r>
-        <w:t xml:space="preserve">How will the results be </w:t>
-      </w:r>
-      <w:r>
-        <w:t>presented?</w:t>
-      </w:r>
-      <w:r>
-        <w:t xml:space="preserve"> Do we provide an overview of the optimization history and if so what will that overview look like (graphs, tables, movies …).</w:t>
-      </w:r>
-    </w:p>
-    <w:p>
-      <w:pPr>
-        <w:pStyle w:val="ListParagraph"/>
-        <w:numPr>
-          <w:ilvl w:val="0"/>
-          <w:numId w:val="2"/>
-        </w:numPr>
-      </w:pPr>
-      <w:r>
-        <w:t>Would users want to keep the data generated during the optimization?</w:t>
-      </w:r>
-    </w:p>
-    <w:p>
-      <w:pPr>
-        <w:pStyle w:val="ListParagraph"/>
-        <w:numPr>
-          <w:ilvl w:val="0"/>
-          <w:numId w:val="2"/>
-        </w:numPr>
-      </w:pPr>
-      <w:r>
-        <w:t>What can an optimization be based on. Simulations only or experimental data as well?</w:t>
-      </w:r>
-    </w:p>
-    <w:p>
-      <w:pPr>
-        <w:pStyle w:val="ListParagraph"/>
-        <w:numPr>
-          <w:ilvl w:val="0"/>
-          <w:numId w:val="2"/>
-        </w:numPr>
-      </w:pPr>
-      <w:r>
-        <w:t>As with the what-if and robust design tasks the user will probably only care about the final results but they’ll probably want to know that the results are solid (i.e. error margins etc.)</w:t>
-      </w:r>
-    </w:p>
-    <w:p/>
-    <w:p>
-      <w:pPr>
-        <w:pStyle w:val="Heading2"/>
-      </w:pPr>
-      <w:r>
-        <w:t>Research</w:t>
-      </w:r>
-    </w:p>
-    <w:p/>
-    <w:p/>
-    <w:p>
-      <w:pPr>
-        <w:pStyle w:val="ListParagraph"/>
-        <w:numPr>
-          <w:ilvl w:val="0"/>
-          <w:numId w:val="2"/>
+        <w:t>How are we going to integrate the different scenarios into the system? Apollo itself probably shouldn’t know about these things but the UI should. Should we provide templates? Or …?</w:t>
+      </w:r>
+    </w:p>
+    <w:p/>
+    <w:p/>
+    <w:p>
+      <w:r>
+        <w:t>Cool stuff?</w:t>
+      </w:r>
+    </w:p>
+    <w:p>
+      <w:pPr>
+        <w:pStyle w:val="ListParagraph"/>
+        <w:numPr>
+          <w:ilvl w:val="0"/>
+          <w:numId w:val="1"/>
+        </w:numPr>
+      </w:pPr>
+      <w:r>
+        <w:t>Comparison of different simulations or simulations &amp; experiments</w:t>
+      </w:r>
+    </w:p>
+    <w:p/>
+    <w:p/>
+    <w:p/>
+    <w:p/>
+    <w:p>
+      <w:pPr>
+        <w:pStyle w:val="Heading1"/>
+      </w:pPr>
+      <w:bookmarkStart w:id="4" w:name="_Ref210126004"/>
+      <w:r>
+        <w:t>Data sets</w:t>
+      </w:r>
+      <w:r>
+        <w:t>, what and how</w:t>
+      </w:r>
+      <w:bookmarkEnd w:id="4"/>
+    </w:p>
+    <w:p/>
+    <w:p/>
+    <w:p/>
+    <w:p>
+      <w:pPr>
+        <w:pStyle w:val="ListParagraph"/>
+        <w:numPr>
+          <w:ilvl w:val="0"/>
+          <w:numId w:val="4"/>
+        </w:numPr>
+      </w:pPr>
+      <w:r>
+        <w:t xml:space="preserve">What is a </w:t>
+      </w:r>
+      <w:r>
+        <w:t>data set? Data sets</w:t>
+      </w:r>
+      <w:r>
+        <w:t xml:space="preserve"> can be trouble if we start doing kinematics. People don’t associate kinematics with numerical calculations and thus not with </w:t>
+      </w:r>
+      <w:r>
+        <w:t>data sets</w:t>
+      </w:r>
+      <w:r>
+        <w:t xml:space="preserve"> etc.</w:t>
+      </w:r>
+    </w:p>
+    <w:p>
+      <w:pPr>
+        <w:pStyle w:val="ListParagraph"/>
+        <w:numPr>
+          <w:ilvl w:val="0"/>
+          <w:numId w:val="4"/>
+        </w:numPr>
+      </w:pPr>
+      <w:r>
+        <w:t>What can they be used for</w:t>
+      </w:r>
+    </w:p>
+    <w:p>
+      <w:pPr>
+        <w:pStyle w:val="ListParagraph"/>
+        <w:numPr>
+          <w:ilvl w:val="0"/>
+          <w:numId w:val="4"/>
+        </w:numPr>
+      </w:pPr>
+      <w:r>
+        <w:t>What can they do</w:t>
+      </w:r>
+    </w:p>
+    <w:p>
+      <w:pPr>
+        <w:pStyle w:val="ListParagraph"/>
+        <w:numPr>
+          <w:ilvl w:val="0"/>
+          <w:numId w:val="4"/>
+        </w:numPr>
+      </w:pPr>
+      <w:r>
+        <w:t xml:space="preserve">The virtual </w:t>
+      </w:r>
+      <w:r>
+        <w:t>data sets</w:t>
+      </w:r>
+      <w:r>
+        <w:t xml:space="preserve"> can be based on one or more physical models.</w:t>
+      </w:r>
+    </w:p>
+    <w:p>
+      <w:pPr>
+        <w:pStyle w:val="ListParagraph"/>
+        <w:numPr>
+          <w:ilvl w:val="0"/>
+          <w:numId w:val="4"/>
+        </w:numPr>
+      </w:pPr>
+      <w:r>
+        <w:t xml:space="preserve">Data from </w:t>
+      </w:r>
+      <w:r>
+        <w:t>a data set</w:t>
+      </w:r>
+      <w:r>
+        <w:t xml:space="preserve"> can be compared with data from other </w:t>
+      </w:r>
+      <w:r>
+        <w:t>data sets</w:t>
+      </w:r>
+      <w:r>
+        <w:t xml:space="preserve"> based on the same geometry. Apollo should be able to highlight the differences and indicate where these differences were found and which </w:t>
+      </w:r>
+      <w:r>
+        <w:t>property / parameter</w:t>
+      </w:r>
+      <w:r>
+        <w:t xml:space="preserve"> was responsible for the differences.</w:t>
+      </w:r>
+    </w:p>
+    <w:p>
+      <w:pPr>
+        <w:pStyle w:val="ListParagraph"/>
+        <w:numPr>
+          <w:ilvl w:val="0"/>
+          <w:numId w:val="4"/>
+        </w:numPr>
+      </w:pPr>
+      <w:r>
+        <w:t xml:space="preserve">When users modify the original geometry Apollo should be able to update the virtual </w:t>
+      </w:r>
+      <w:r>
+        <w:t>data sets</w:t>
+      </w:r>
+      <w:r>
+        <w:t xml:space="preserve"> and show the differences in results with the original geometry.</w:t>
+      </w:r>
+    </w:p>
+    <w:p>
+      <w:pPr>
+        <w:pStyle w:val="ListParagraph"/>
+        <w:numPr>
+          <w:ilvl w:val="0"/>
+          <w:numId w:val="4"/>
+        </w:numPr>
+      </w:pPr>
+      <w:r>
+        <w:t>Users can provide Apollo with physical and geometric situations in which they are interested. Apollo will then be able to provide the user with the behaviour of the geometry in these situations.</w:t>
+      </w:r>
+    </w:p>
+    <w:p>
+      <w:pPr>
+        <w:pStyle w:val="ListParagraph"/>
+        <w:numPr>
+          <w:ilvl w:val="0"/>
+          <w:numId w:val="4"/>
+        </w:numPr>
+      </w:pPr>
+      <w:r>
+        <w:t>Users can provide Apollo with additional expressions for which they wish to see results. Apollo should be able to process these additional expressions and provide the required data to the user.</w:t>
+      </w:r>
+    </w:p>
+    <w:p>
+      <w:pPr>
+        <w:pStyle w:val="ListParagraph"/>
+        <w:numPr>
+          <w:ilvl w:val="0"/>
+          <w:numId w:val="4"/>
         </w:numPr>
       </w:pPr>
       <w:r>
         <w:lastRenderedPageBreak/>
-        <w:t>General reviewing of a specific model in a specific situation OR several models in a specific situation OR a specific model in multiple situations etc. Need to keep all data and make reviewing of the results easy.</w:t>
-      </w:r>
-    </w:p>
-    <w:p>
-      <w:pPr>
-        <w:pStyle w:val="ListParagraph"/>
-        <w:numPr>
-          <w:ilvl w:val="0"/>
-          <w:numId w:val="2"/>
-        </w:numPr>
-      </w:pPr>
-      <w:r>
-        <w:t xml:space="preserve">More than likely that the user will want good control over the exact way the </w:t>
-      </w:r>
-      <w:r>
-        <w:t>data set</w:t>
-      </w:r>
-      <w:r>
-        <w:t xml:space="preserve"> is </w:t>
-      </w:r>
-      <w:r>
-        <w:t>processed</w:t>
-      </w:r>
-      <w:r>
-        <w:t>.</w:t>
-      </w:r>
-    </w:p>
-    <w:p>
-      <w:pPr>
-        <w:pStyle w:val="ListParagraph"/>
-        <w:numPr>
-          <w:ilvl w:val="0"/>
-          <w:numId w:val="2"/>
-        </w:numPr>
-      </w:pPr>
-      <w:r>
-        <w:t>How will the model be specified?</w:t>
-      </w:r>
-    </w:p>
-    <w:p>
-      <w:pPr>
-        <w:pStyle w:val="ListParagraph"/>
-        <w:numPr>
-          <w:ilvl w:val="0"/>
-          <w:numId w:val="2"/>
-        </w:numPr>
-      </w:pPr>
-      <w:r>
-        <w:t>How will the situational settings (physics model etc.) be specified? Should be really easy to set and change</w:t>
-      </w:r>
-    </w:p>
-    <w:p>
-      <w:pPr>
-        <w:pStyle w:val="ListParagraph"/>
-        <w:numPr>
-          <w:ilvl w:val="0"/>
-          <w:numId w:val="2"/>
-        </w:numPr>
-      </w:pPr>
-      <w:r>
-        <w:t>Need error margins for sure. Probably also need additional error data like convergence checking etc.</w:t>
-      </w:r>
-      <w:r>
-        <w:t xml:space="preserve"> </w:t>
-      </w:r>
-    </w:p>
-    <w:p>
-      <w:pPr>
-        <w:pStyle w:val="ListParagraph"/>
-        <w:numPr>
-          <w:ilvl w:val="0"/>
-          <w:numId w:val="2"/>
-        </w:numPr>
-      </w:pPr>
-      <w:r>
-        <w:t>Allow for easy comparison of models / situations. Mapping one to another?</w:t>
-      </w:r>
-    </w:p>
-    <w:p/>
-    <w:p>
-      <w:r>
-        <w:t>General</w:t>
-      </w:r>
-    </w:p>
-    <w:p>
-      <w:pPr>
-        <w:pStyle w:val="ListParagraph"/>
-        <w:numPr>
-          <w:ilvl w:val="0"/>
-          <w:numId w:val="2"/>
-        </w:numPr>
-      </w:pPr>
-      <w:r>
-        <w:t>Users are generally not interested in performing detailed error analyses but it could be useful to have these (robust design relies on this, and other formats could use the errors to determine the inaccuracies + error bars etc.). So we’ll have to offer the user an easy way out.</w:t>
-      </w:r>
-    </w:p>
-    <w:p>
-      <w:pPr>
-        <w:pStyle w:val="ListParagraph"/>
-        <w:numPr>
-          <w:ilvl w:val="0"/>
-          <w:numId w:val="2"/>
-        </w:numPr>
-      </w:pPr>
-      <w:r>
-        <w:t>How are we going to integrate the different scenarios into the system? Apollo itself probably shouldn’t know about these things but the UI should. Should we provide templates? Or …?</w:t>
-      </w:r>
-    </w:p>
-    <w:p/>
-    <w:p/>
-    <w:p>
-      <w:r>
-        <w:t>Cool stuff?</w:t>
-      </w:r>
-    </w:p>
-    <w:p>
-      <w:pPr>
-        <w:pStyle w:val="ListParagraph"/>
-        <w:numPr>
-          <w:ilvl w:val="0"/>
-          <w:numId w:val="1"/>
-        </w:numPr>
-      </w:pPr>
-      <w:r>
-        <w:t>Comparison of different simulations or simulations &amp; experiments</w:t>
-      </w:r>
-    </w:p>
-    <w:p/>
-    <w:p/>
-    <w:p/>
-    <w:p/>
-    <w:p>
-      <w:pPr>
-        <w:pStyle w:val="Heading1"/>
-      </w:pPr>
-      <w:bookmarkStart w:id="4" w:name="_Ref210126004"/>
-      <w:r>
-        <w:t>Data sets</w:t>
-      </w:r>
-      <w:r>
-        <w:t>, what and how</w:t>
-      </w:r>
-      <w:bookmarkEnd w:id="4"/>
-    </w:p>
-    <w:p/>
-    <w:p/>
-    <w:p/>
-    <w:p>
-      <w:pPr>
-        <w:pStyle w:val="ListParagraph"/>
-        <w:numPr>
-          <w:ilvl w:val="0"/>
-          <w:numId w:val="4"/>
-        </w:numPr>
-      </w:pPr>
-      <w:r>
-        <w:t xml:space="preserve">What is a </w:t>
-      </w:r>
-      <w:r>
-        <w:t>data set? Data sets</w:t>
-      </w:r>
-      <w:r>
-        <w:t xml:space="preserve"> can be trouble if we start doing kinematics. People don’t associate kinematics with numerical calculations and thus not with </w:t>
-      </w:r>
-      <w:r>
-        <w:t>data sets</w:t>
-      </w:r>
-      <w:r>
-        <w:t xml:space="preserve"> etc.</w:t>
-      </w:r>
-    </w:p>
-    <w:p>
-      <w:pPr>
-        <w:pStyle w:val="ListParagraph"/>
-        <w:numPr>
-          <w:ilvl w:val="0"/>
-          <w:numId w:val="4"/>
-        </w:numPr>
-      </w:pPr>
-      <w:r>
-        <w:t>What can they be used for</w:t>
-      </w:r>
-    </w:p>
-    <w:p>
-      <w:pPr>
-        <w:pStyle w:val="ListParagraph"/>
-        <w:numPr>
-          <w:ilvl w:val="0"/>
-          <w:numId w:val="4"/>
-        </w:numPr>
-      </w:pPr>
-      <w:r>
-        <w:t>What can they do</w:t>
-      </w:r>
-    </w:p>
-    <w:p>
-      <w:pPr>
-        <w:pStyle w:val="ListParagraph"/>
-        <w:numPr>
-          <w:ilvl w:val="0"/>
-          <w:numId w:val="4"/>
-        </w:numPr>
-      </w:pPr>
-      <w:r>
-        <w:t xml:space="preserve">The virtual </w:t>
-      </w:r>
-      <w:r>
-        <w:t>data sets</w:t>
-      </w:r>
-      <w:r>
-        <w:t xml:space="preserve"> can be based on one or more physical models.</w:t>
-      </w:r>
-    </w:p>
-    <w:p>
-      <w:pPr>
-        <w:pStyle w:val="ListParagraph"/>
-        <w:numPr>
-          <w:ilvl w:val="0"/>
-          <w:numId w:val="4"/>
-        </w:numPr>
-      </w:pPr>
-      <w:r>
-        <w:t xml:space="preserve">Data from </w:t>
-      </w:r>
-      <w:r>
-        <w:t>a data set</w:t>
-      </w:r>
-      <w:r>
-        <w:t xml:space="preserve"> can be compared with data from other </w:t>
-      </w:r>
-      <w:r>
-        <w:t>data sets</w:t>
-      </w:r>
-      <w:r>
-        <w:t xml:space="preserve"> based on the same geometry. Apollo should be able to highlight the differences and indicate where these differences were found and which </w:t>
-      </w:r>
-      <w:r>
-        <w:t>property / parameter</w:t>
-      </w:r>
-      <w:r>
-        <w:t xml:space="preserve"> was responsible for the differences.</w:t>
-      </w:r>
-    </w:p>
-    <w:p>
-      <w:pPr>
-        <w:pStyle w:val="ListParagraph"/>
-        <w:numPr>
-          <w:ilvl w:val="0"/>
-          <w:numId w:val="4"/>
-        </w:numPr>
-      </w:pPr>
-      <w:r>
-        <w:t xml:space="preserve">When users modify the original geometry Apollo should be able to update the virtual </w:t>
-      </w:r>
-      <w:r>
-        <w:t>data sets</w:t>
-      </w:r>
-      <w:r>
-        <w:t xml:space="preserve"> and show the differences in results with the original geometry.</w:t>
-      </w:r>
-    </w:p>
-    <w:p>
-      <w:pPr>
-        <w:pStyle w:val="ListParagraph"/>
-        <w:numPr>
-          <w:ilvl w:val="0"/>
-          <w:numId w:val="4"/>
-        </w:numPr>
-      </w:pPr>
-      <w:r>
-        <w:t>Users can provide Apollo with physical and geometric situations in which they are interested. Apollo will then be able to provide the user with the behaviour of the geometry in these situations.</w:t>
-      </w:r>
-    </w:p>
-    <w:p>
-      <w:pPr>
-        <w:pStyle w:val="ListParagraph"/>
-        <w:numPr>
-          <w:ilvl w:val="0"/>
-          <w:numId w:val="4"/>
-        </w:numPr>
-      </w:pPr>
-      <w:r>
-        <w:t>Users can provide Apollo with additional expressions for which they wish to see results. Apollo should be able to process these additional expressions and provide the required data to the user.</w:t>
-      </w:r>
-    </w:p>
-    <w:p>
-      <w:pPr>
-        <w:pStyle w:val="ListParagraph"/>
-        <w:numPr>
-          <w:ilvl w:val="0"/>
-          <w:numId w:val="4"/>
-        </w:numPr>
-      </w:pPr>
-      <w:r>
         <w:t>Users should be able to request that Apollo modifies the geometric parameters based on certain criteria (robust design, optimization) to achieve optimal performance in certain physical situations.</w:t>
       </w:r>
     </w:p>
@@ -1689,6 +1809,7 @@
         </w:numPr>
       </w:pPr>
       <w:r>
+        <w:lastRenderedPageBreak/>
         <w:t xml:space="preserve">For virtual </w:t>
       </w:r>
       <w:r>

</xml_diff>

<commit_message>
Updating the design for the kernel. Starting with initial coding of the kernel based on the new design. The next step will be to design the kernel a bit further and to design the UI service. The plan is to get a minimal system up and running soonish. This system will consist of the bootstrapper, the kernel, the kernel service, the message service, the UI service and some kind of UI.
</commit_message>
<xml_diff>
--- a/design/User specification.docx
+++ b/design/User specification.docx
@@ -129,7 +129,7 @@
           <w:rPr>
             <w:noProof/>
           </w:rPr>
-          <w:t>Thursday, 28 May 2009</w:t>
+          <w:t>Monday, 20 July 2009</w:t>
         </w:r>
       </w:fldSimple>
     </w:p>
@@ -172,7 +172,43 @@
         <w:t xml:space="preserve"> better learn to live with this fact.</w:t>
       </w:r>
     </w:p>
-    <w:p/>
+    <w:p>
+      <w:pPr>
+        <w:pStyle w:val="Heading1"/>
+      </w:pPr>
+      <w:r>
+        <w:t>References</w:t>
+      </w:r>
+    </w:p>
+    <w:p>
+      <w:r>
+        <w:t xml:space="preserve">From: </w:t>
+      </w:r>
+      <w:hyperlink r:id="rId8" w:history="1">
+        <w:r>
+          <w:rPr>
+            <w:rStyle w:val="Hyperlink"/>
+          </w:rPr>
+          <w:t>http://www.cfdreview.com/articles/08/03/04/2130205.shtml</w:t>
+        </w:r>
+      </w:hyperlink>
+    </w:p>
+    <w:p>
+      <w:r>
+        <w:t>This page remarks that there are currently 3 things stopping small companies from using CFD tools which are: grid generation, problem setup and cost. They go on to explain that grid generation is a major cost because of the frequent changes in geometry and the necessary remeshing.</w:t>
+      </w:r>
+    </w:p>
+    <w:p>
+      <w:r>
+        <w:t>The issues with problem setup are that most CFD solver are t</w:t>
+      </w:r>
+      <w:r>
+        <w:t>o</w:t>
+      </w:r>
+      <w:r>
+        <w:t>o generic and thus have esoteric settings that need to be correctly tweaked.</w:t>
+      </w:r>
+    </w:p>
     <w:p>
       <w:pPr>
         <w:pStyle w:val="Heading1"/>
@@ -296,7 +332,7 @@
                     <pic:cNvPicPr/>
                   </pic:nvPicPr>
                   <pic:blipFill>
-                    <a:blip r:embed="rId8" r:link="rId9"/>
+                    <a:blip r:embed="rId9" r:link="rId10" cstate="print"/>
                     <a:stretch>
                       <a:fillRect/>
                     </a:stretch>
@@ -359,7 +395,11 @@
         <w:t>neers, designers, architects and other professionals who need to evaluate and improve geometry based designs</w:t>
       </w:r>
       <w:r>
-        <w:t xml:space="preserve"> by providing them with a tool that allows them to study the physical behaviour of the design. Apollo will achieve this goal by providing the user with the ability to </w:t>
+        <w:t xml:space="preserve"> by providing them with a tool that allows them to study the physical behaviour of the design. Apollo will achieve this goal by providing the user with the ability </w:t>
+      </w:r>
+      <w:r>
+        <w:lastRenderedPageBreak/>
+        <w:t xml:space="preserve">to </w:t>
       </w:r>
       <w:r>
         <w:t>process data sets which are</w:t>
@@ -422,11 +462,7 @@
         <w:t xml:space="preserve"> providing as</w:t>
       </w:r>
       <w:r>
-        <w:t xml:space="preserve"> many different physical models as possible. However if a </w:t>
-      </w:r>
-      <w:r>
-        <w:lastRenderedPageBreak/>
-        <w:t xml:space="preserve">physical model is not known to Apollo it should be possible for the user (or others) to add tools that allow Apollo to </w:t>
+        <w:t xml:space="preserve"> many different physical models as possible. However if a physical model is not known to Apollo it should be possible for the user (or others) to add tools that allow Apollo to </w:t>
       </w:r>
       <w:r>
         <w:t>work</w:t>
@@ -627,7 +663,6 @@
       </w:pPr>
       <w:bookmarkStart w:id="2" w:name="_Ref210125713"/>
       <w:r>
-        <w:lastRenderedPageBreak/>
         <w:t>What we’re not doing</w:t>
       </w:r>
       <w:bookmarkEnd w:id="2"/>
@@ -878,6 +913,7 @@
         </w:numPr>
       </w:pPr>
       <w:r>
+        <w:lastRenderedPageBreak/>
         <w:t>Create an optimal d</w:t>
       </w:r>
       <w:r>
@@ -1256,6 +1292,7 @@
         </w:numPr>
       </w:pPr>
       <w:r>
+        <w:lastRenderedPageBreak/>
         <w:t>A research calculation for cases which show unexpected behaviour</w:t>
       </w:r>
     </w:p>
@@ -1265,7 +1302,6 @@
         <w:pStyle w:val="Heading2"/>
       </w:pPr>
       <w:r>
-        <w:lastRenderedPageBreak/>
         <w:t>Optimization</w:t>
       </w:r>
     </w:p>
@@ -1450,7 +1486,7 @@
       </w:r>
     </w:p>
     <w:sectPr>
-      <w:footerReference w:type="default" r:id="rId10"/>
+      <w:footerReference w:type="default" r:id="rId11"/>
       <w:pgSz w:w="11906" w:h="16838" w:code="9"/>
       <w:pgMar w:top="1440" w:right="1440" w:bottom="1440" w:left="1440" w:header="709" w:footer="709" w:gutter="0"/>
       <w:pgNumType w:start="1"/>
@@ -1464,14 +1500,14 @@
 
 <file path=word/endnotes.xml><?xml version="1.0" encoding="utf-8"?>
 <w:endnotes xmlns:ve="http://schemas.openxmlformats.org/markup-compatibility/2006" xmlns:o="urn:schemas-microsoft-com:office:office" xmlns:r="http://schemas.openxmlformats.org/officeDocument/2006/relationships" xmlns:m="http://schemas.openxmlformats.org/officeDocument/2006/math" xmlns:v="urn:schemas-microsoft-com:vml" xmlns:wp="http://schemas.openxmlformats.org/drawingml/2006/wordprocessingDrawing" xmlns:w10="urn:schemas-microsoft-com:office:word" xmlns:w="http://schemas.openxmlformats.org/wordprocessingml/2006/main" xmlns:wne="http://schemas.microsoft.com/office/word/2006/wordml">
-  <w:endnote w:type="separator" w:id="0">
+  <w:endnote w:type="separator" w:id="-1">
     <w:p>
       <w:r>
         <w:separator/>
       </w:r>
     </w:p>
   </w:endnote>
-  <w:endnote w:type="continuationSeparator" w:id="1">
+  <w:endnote w:type="continuationSeparator" w:id="0">
     <w:p>
       <w:r>
         <w:continuationSeparator/>
@@ -1493,14 +1529,14 @@
 
 <file path=word/footnotes.xml><?xml version="1.0" encoding="utf-8"?>
 <w:footnotes xmlns:ve="http://schemas.openxmlformats.org/markup-compatibility/2006" xmlns:o="urn:schemas-microsoft-com:office:office" xmlns:r="http://schemas.openxmlformats.org/officeDocument/2006/relationships" xmlns:m="http://schemas.openxmlformats.org/officeDocument/2006/math" xmlns:v="urn:schemas-microsoft-com:vml" xmlns:wp="http://schemas.openxmlformats.org/drawingml/2006/wordprocessingDrawing" xmlns:w10="urn:schemas-microsoft-com:office:word" xmlns:w="http://schemas.openxmlformats.org/wordprocessingml/2006/main" xmlns:wne="http://schemas.microsoft.com/office/word/2006/wordml">
-  <w:footnote w:type="separator" w:id="0">
+  <w:footnote w:type="separator" w:id="-1">
     <w:p>
       <w:r>
         <w:separator/>
       </w:r>
     </w:p>
   </w:footnote>
-  <w:footnote w:type="continuationSeparator" w:id="1">
+  <w:footnote w:type="continuationSeparator" w:id="0">
     <w:p>
       <w:r>
         <w:continuationSeparator/>
@@ -3760,7 +3796,7 @@
 </file>
 
 <file path=customXml/itemProps1.xml><?xml version="1.0" encoding="utf-8"?>
-<ds:datastoreItem xmlns:ds="http://schemas.openxmlformats.org/officeDocument/2006/customXml" ds:itemID="{3375C54B-E5D4-4CE7-9348-0F236478235A}">
+<ds:datastoreItem xmlns:ds="http://schemas.openxmlformats.org/officeDocument/2006/customXml" ds:itemID="{9CD14481-8C0D-4EAB-A47E-CE23141C9815}">
   <ds:schemaRefs>
     <ds:schemaRef ds:uri="http://schemas.openxmlformats.org/officeDocument/2006/bibliography"/>
   </ds:schemaRefs>

</xml_diff>

<commit_message>
Writing the specification for the project system. Finished the introduction and the initial bit of the architecture. Need to finish writing the architectures of the different sub-systems.
</commit_message>
<xml_diff>
--- a/design/User specification.docx
+++ b/design/User specification.docx
@@ -129,7 +129,7 @@
           <w:rPr>
             <w:noProof/>
           </w:rPr>
-          <w:t>Monday, 20 July 2009</w:t>
+          <w:t>Sunday, 15 August 2010</w:t>
         </w:r>
       </w:fldSimple>
     </w:p>
@@ -314,7 +314,7 @@
       <w:r>
         <w:rPr>
           <w:noProof/>
-          <w:lang w:val="en-US"/>
+          <w:lang w:eastAsia="en-NZ"/>
         </w:rPr>
         <w:drawing>
           <wp:inline distT="0" distB="0" distL="0" distR="0">
@@ -521,7 +521,6 @@
         <w:t xml:space="preserve"> who will develop new tools for Apollo.</w:t>
       </w:r>
     </w:p>
-    <w:p/>
     <w:p>
       <w:pPr>
         <w:pStyle w:val="Heading2"/>
@@ -553,7 +552,13 @@
     <w:p/>
     <w:p>
       <w:r>
-        <w:t>While Apollo provides users with powerful tools it should never the less take a backseat to the user</w:t>
+        <w:t>While Apollo provides users with</w:t>
+      </w:r>
+      <w:r>
+        <w:t xml:space="preserve"> powerful tools it should never</w:t>
+      </w:r>
+      <w:r>
+        <w:t>theless take a backseat to the user</w:t>
       </w:r>
       <w:r>
         <w:t>’</w:t>
@@ -595,7 +600,6 @@
         <w:t xml:space="preserve"> as possible but still provide advanced users with the possibility to control these parts.</w:t>
       </w:r>
     </w:p>
-    <w:p/>
     <w:p>
       <w:pPr>
         <w:pStyle w:val="Heading2"/>
@@ -654,7 +658,14 @@
     <w:p/>
     <w:p>
       <w:r>
-        <w:t>In order to support development of new tools for Apollo an easy to use API should be provided. This API should guide developers to the best way to develop tools for Apollo, i.e. the API should make the developer ‘fall into the pit of succes’.</w:t>
+        <w:lastRenderedPageBreak/>
+        <w:t xml:space="preserve">In order to support development of new tools for Apollo an easy to use API should be provided. This API should guide developers to the best way to develop tools for Apollo, i.e. the API should make the developer ‘fall into the pit of </w:t>
+      </w:r>
+      <w:r>
+        <w:t>success</w:t>
+      </w:r>
+      <w:r>
+        <w:t>’.</w:t>
       </w:r>
     </w:p>
     <w:p>
@@ -771,7 +782,6 @@
         <w:t xml:space="preserve"> in order to make changes.</w:t>
       </w:r>
     </w:p>
-    <w:p/>
     <w:p>
       <w:pPr>
         <w:pStyle w:val="Heading1"/>
@@ -913,7 +923,6 @@
         </w:numPr>
       </w:pPr>
       <w:r>
-        <w:lastRenderedPageBreak/>
         <w:t>Create an optimal d</w:t>
       </w:r>
       <w:r>
@@ -932,6 +941,7 @@
         </w:numPr>
       </w:pPr>
       <w:r>
+        <w:lastRenderedPageBreak/>
         <w:t xml:space="preserve">Control the data processing by specifying one or more parameters manually or by fixing the range of one or more parameters. </w:t>
       </w:r>
     </w:p>
@@ -948,7 +958,6 @@
       </w:r>
     </w:p>
     <w:p/>
-    <w:p/>
     <w:p>
       <w:r>
         <w:t>In response to these goals Apollo should be able to:</w:t>
@@ -1122,7 +1131,6 @@
         <w:t>?</w:t>
       </w:r>
     </w:p>
-    <w:p/>
     <w:p>
       <w:pPr>
         <w:pStyle w:val="Heading2"/>
@@ -1292,16 +1300,16 @@
         </w:numPr>
       </w:pPr>
       <w:r>
+        <w:t>A research calculation for cases which show unexpected behaviour</w:t>
+      </w:r>
+    </w:p>
+    <w:p/>
+    <w:p>
+      <w:pPr>
+        <w:pStyle w:val="Heading2"/>
+      </w:pPr>
+      <w:r>
         <w:lastRenderedPageBreak/>
-        <w:t>A research calculation for cases which show unexpected behaviour</w:t>
-      </w:r>
-    </w:p>
-    <w:p/>
-    <w:p>
-      <w:pPr>
-        <w:pStyle w:val="Heading2"/>
-      </w:pPr>
-      <w:r>
         <w:t>Optimization</w:t>
       </w:r>
     </w:p>
@@ -3796,7 +3804,7 @@
 </file>
 
 <file path=customXml/itemProps1.xml><?xml version="1.0" encoding="utf-8"?>
-<ds:datastoreItem xmlns:ds="http://schemas.openxmlformats.org/officeDocument/2006/customXml" ds:itemID="{9CD14481-8C0D-4EAB-A47E-CE23141C9815}">
+<ds:datastoreItem xmlns:ds="http://schemas.openxmlformats.org/officeDocument/2006/customXml" ds:itemID="{C763989A-0C83-4CE6-983C-39E08AF18926}">
   <ds:schemaRefs>
     <ds:schemaRef ds:uri="http://schemas.openxmlformats.org/officeDocument/2006/bibliography"/>
   </ds:schemaRefs>

</xml_diff>